<commit_message>
Add documentation and start app
</commit_message>
<xml_diff>
--- a/Project-Overview.docx
+++ b/Project-Overview.docx
@@ -189,9 +189,6 @@
       <w:pPr>
         <w:bidi w:val="0"/>
         <w:ind w:left="720"/>
-        <w:rPr>
-          <w:rFonts w:hint="cs"/>
-        </w:rPr>
       </w:pPr>
       <w:r>
         <w:rPr>
@@ -1064,6 +1061,198 @@
         </mc:AlternateContent>
       </w:r>
     </w:p>
+    <w:p>
+      <w:pPr>
+        <w:bidi w:val="0"/>
+      </w:pPr>
+    </w:p>
+    <w:p>
+      <w:pPr>
+        <w:bidi w:val="0"/>
+      </w:pPr>
+    </w:p>
+    <w:p>
+      <w:pPr>
+        <w:bidi w:val="0"/>
+      </w:pPr>
+    </w:p>
+    <w:p>
+      <w:pPr>
+        <w:bidi w:val="0"/>
+      </w:pPr>
+    </w:p>
+    <w:p>
+      <w:pPr>
+        <w:bidi w:val="0"/>
+      </w:pPr>
+    </w:p>
+    <w:p>
+      <w:pPr>
+        <w:bidi w:val="0"/>
+      </w:pPr>
+    </w:p>
+    <w:p>
+      <w:pPr>
+        <w:bidi w:val="0"/>
+      </w:pPr>
+    </w:p>
+    <w:p>
+      <w:pPr>
+        <w:bidi w:val="0"/>
+      </w:pPr>
+    </w:p>
+    <w:p>
+      <w:pPr>
+        <w:tabs>
+          <w:tab w:val="left" w:pos="1827"/>
+        </w:tabs>
+        <w:bidi w:val="0"/>
+      </w:pPr>
+      <w:r>
+        <w:tab/>
+      </w:r>
+    </w:p>
+    <w:p>
+      <w:pPr>
+        <w:bidi w:val="0"/>
+      </w:pPr>
+      <w:r>
+        <w:br w:type="page"/>
+      </w:r>
+    </w:p>
+    <w:p>
+      <w:pPr>
+        <w:tabs>
+          <w:tab w:val="left" w:pos="1827"/>
+        </w:tabs>
+        <w:bidi w:val="0"/>
+        <w:jc w:val="right"/>
+        <w:rPr>
+          <w:sz w:val="32"/>
+          <w:szCs w:val="32"/>
+        </w:rPr>
+      </w:pPr>
+      <w:r>
+        <w:rPr>
+          <w:rFonts w:hint="cs"/>
+          <w:sz w:val="32"/>
+          <w:szCs w:val="32"/>
+          <w:rtl/>
+        </w:rPr>
+        <w:lastRenderedPageBreak/>
+        <w:t>מבנה העבודה:</w:t>
+      </w:r>
+    </w:p>
+    <w:p>
+      <w:pPr>
+        <w:pStyle w:val="a5"/>
+        <w:numPr>
+          <w:ilvl w:val="0"/>
+          <w:numId w:val="3"/>
+        </w:numPr>
+        <w:tabs>
+          <w:tab w:val="left" w:pos="1827"/>
+        </w:tabs>
+      </w:pPr>
+      <w:r>
+        <w:rPr>
+          <w:rFonts w:hint="cs"/>
+          <w:rtl/>
+        </w:rPr>
+        <w:t>מימוש כלים לניתוח סטטי, מתחילים מ-2. (</w:t>
+      </w:r>
+      <w:r>
+        <w:t xml:space="preserve">Bandit &amp; </w:t>
+      </w:r>
+      <w:proofErr w:type="spellStart"/>
+      <w:r>
+        <w:t>Pylint</w:t>
+      </w:r>
+      <w:proofErr w:type="spellEnd"/>
+      <w:r>
+        <w:rPr>
+          <w:rFonts w:hint="cs"/>
+          <w:rtl/>
+        </w:rPr>
+        <w:t>)</w:t>
+      </w:r>
+    </w:p>
+    <w:p>
+      <w:pPr>
+        <w:pStyle w:val="a5"/>
+        <w:tabs>
+          <w:tab w:val="left" w:pos="1827"/>
+        </w:tabs>
+        <w:rPr>
+          <w:rtl/>
+        </w:rPr>
+      </w:pPr>
+      <w:r>
+        <w:rPr>
+          <w:rFonts w:hint="cs"/>
+          <w:rtl/>
+        </w:rPr>
+        <w:t xml:space="preserve">כל כלי לניתוח סטטי יממש את הממשק </w:t>
+      </w:r>
+      <w:r>
+        <w:t>interface.StaticCodeAnylazer</w:t>
+      </w:r>
+      <w:r>
+        <w:rPr>
+          <w:rFonts w:hint="cs"/>
+          <w:rtl/>
+        </w:rPr>
+        <w:t xml:space="preserve"> כך שיהיה ניתן לאגד את הכלים השונים.</w:t>
+      </w:r>
+    </w:p>
+    <w:p>
+      <w:pPr>
+        <w:pStyle w:val="a5"/>
+        <w:tabs>
+          <w:tab w:val="left" w:pos="1827"/>
+        </w:tabs>
+        <w:rPr>
+          <w:rFonts w:hint="cs"/>
+          <w:rtl/>
+        </w:rPr>
+      </w:pPr>
+    </w:p>
+    <w:p>
+      <w:pPr>
+        <w:pStyle w:val="a5"/>
+        <w:numPr>
+          <w:ilvl w:val="0"/>
+          <w:numId w:val="3"/>
+        </w:numPr>
+        <w:tabs>
+          <w:tab w:val="left" w:pos="1827"/>
+        </w:tabs>
+        <w:rPr>
+          <w:rFonts w:hint="cs"/>
+          <w:rtl/>
+        </w:rPr>
+      </w:pPr>
+      <w:r>
+        <w:rPr>
+          <w:rFonts w:hint="cs"/>
+          <w:rtl/>
+        </w:rPr>
+        <w:t xml:space="preserve">מימוש </w:t>
+      </w:r>
+      <w:r>
+        <w:rPr>
+          <w:rFonts w:hint="cs"/>
+        </w:rPr>
+        <w:t>UI</w:t>
+      </w:r>
+      <w:r>
+        <w:rPr>
+          <w:rFonts w:hint="cs"/>
+          <w:rtl/>
+        </w:rPr>
+        <w:t xml:space="preserve"> בסיסי</w:t>
+      </w:r>
+    </w:p>
     <w:sectPr>
       <w:pgSz w:w="11906" w:h="16838"/>
       <w:pgMar w:top="1440" w:right="1800" w:bottom="1440" w:left="1800" w:header="708" w:footer="708" w:gutter="0"/>
@@ -1191,6 +1380,95 @@
     </w:lvl>
   </w:abstractNum>
   <w:abstractNum w:abstractNumId="1" w15:restartNumberingAfterBreak="0">
+    <w:nsid w:val="4DC96970"/>
+    <w:multiLevelType w:val="hybridMultilevel"/>
+    <w:tmpl w:val="B5A05AC0"/>
+    <w:lvl w:ilvl="0" w:tplc="0409000F">
+      <w:start w:val="1"/>
+      <w:numFmt w:val="decimal"/>
+      <w:lvlText w:val="%1."/>
+      <w:lvlJc w:val="left"/>
+      <w:pPr>
+        <w:ind w:left="720" w:hanging="360"/>
+      </w:pPr>
+      <w:rPr>
+        <w:rFonts w:hint="default"/>
+      </w:rPr>
+    </w:lvl>
+    <w:lvl w:ilvl="1" w:tplc="04090019" w:tentative="1">
+      <w:start w:val="1"/>
+      <w:numFmt w:val="lowerLetter"/>
+      <w:lvlText w:val="%2."/>
+      <w:lvlJc w:val="left"/>
+      <w:pPr>
+        <w:ind w:left="1440" w:hanging="360"/>
+      </w:pPr>
+    </w:lvl>
+    <w:lvl w:ilvl="2" w:tplc="0409001B" w:tentative="1">
+      <w:start w:val="1"/>
+      <w:numFmt w:val="lowerRoman"/>
+      <w:lvlText w:val="%3."/>
+      <w:lvlJc w:val="right"/>
+      <w:pPr>
+        <w:ind w:left="2160" w:hanging="180"/>
+      </w:pPr>
+    </w:lvl>
+    <w:lvl w:ilvl="3" w:tplc="0409000F" w:tentative="1">
+      <w:start w:val="1"/>
+      <w:numFmt w:val="decimal"/>
+      <w:lvlText w:val="%4."/>
+      <w:lvlJc w:val="left"/>
+      <w:pPr>
+        <w:ind w:left="2880" w:hanging="360"/>
+      </w:pPr>
+    </w:lvl>
+    <w:lvl w:ilvl="4" w:tplc="04090019" w:tentative="1">
+      <w:start w:val="1"/>
+      <w:numFmt w:val="lowerLetter"/>
+      <w:lvlText w:val="%5."/>
+      <w:lvlJc w:val="left"/>
+      <w:pPr>
+        <w:ind w:left="3600" w:hanging="360"/>
+      </w:pPr>
+    </w:lvl>
+    <w:lvl w:ilvl="5" w:tplc="0409001B" w:tentative="1">
+      <w:start w:val="1"/>
+      <w:numFmt w:val="lowerRoman"/>
+      <w:lvlText w:val="%6."/>
+      <w:lvlJc w:val="right"/>
+      <w:pPr>
+        <w:ind w:left="4320" w:hanging="180"/>
+      </w:pPr>
+    </w:lvl>
+    <w:lvl w:ilvl="6" w:tplc="0409000F" w:tentative="1">
+      <w:start w:val="1"/>
+      <w:numFmt w:val="decimal"/>
+      <w:lvlText w:val="%7."/>
+      <w:lvlJc w:val="left"/>
+      <w:pPr>
+        <w:ind w:left="5040" w:hanging="360"/>
+      </w:pPr>
+    </w:lvl>
+    <w:lvl w:ilvl="7" w:tplc="04090019" w:tentative="1">
+      <w:start w:val="1"/>
+      <w:numFmt w:val="lowerLetter"/>
+      <w:lvlText w:val="%8."/>
+      <w:lvlJc w:val="left"/>
+      <w:pPr>
+        <w:ind w:left="5760" w:hanging="360"/>
+      </w:pPr>
+    </w:lvl>
+    <w:lvl w:ilvl="8" w:tplc="0409001B" w:tentative="1">
+      <w:start w:val="1"/>
+      <w:numFmt w:val="lowerRoman"/>
+      <w:lvlText w:val="%9."/>
+      <w:lvlJc w:val="right"/>
+      <w:pPr>
+        <w:ind w:left="6480" w:hanging="180"/>
+      </w:pPr>
+    </w:lvl>
+  </w:abstractNum>
+  <w:abstractNum w:abstractNumId="2" w15:restartNumberingAfterBreak="0">
     <w:nsid w:val="673E0FED"/>
     <w:multiLevelType w:val="hybridMultilevel"/>
     <w:tmpl w:val="7688B93C"/>
@@ -1306,6 +1584,9 @@
     <w:abstractNumId w:val="0"/>
   </w:num>
   <w:num w:numId="2" w16cid:durableId="1785880779">
+    <w:abstractNumId w:val="2"/>
+  </w:num>
+  <w:num w:numId="3" w16cid:durableId="566576771">
     <w:abstractNumId w:val="1"/>
   </w:num>
 </w:numbering>

</xml_diff>

<commit_message>
Add scanning functionality and basic file viewing
</commit_message>
<xml_diff>
--- a/Project-Overview.docx
+++ b/Project-Overview.docx
@@ -77,13 +77,8 @@
         <w:bidi w:val="0"/>
       </w:pPr>
       <w:r>
-        <w:t xml:space="preserve">Create a report on a server per </w:t>
-      </w:r>
-      <w:proofErr w:type="gramStart"/>
-      <w:r>
-        <w:t>project</w:t>
-      </w:r>
-      <w:proofErr w:type="gramEnd"/>
+        <w:t>Create a report on a server per project</w:t>
+      </w:r>
     </w:p>
     <w:p>
       <w:pPr>
@@ -95,13 +90,8 @@
         <w:bidi w:val="0"/>
       </w:pPr>
       <w:r>
-        <w:t xml:space="preserve">Each project will have a </w:t>
-      </w:r>
-      <w:proofErr w:type="gramStart"/>
-      <w:r>
-        <w:t>report</w:t>
-      </w:r>
-      <w:proofErr w:type="gramEnd"/>
+        <w:t>Each project will have a report</w:t>
+      </w:r>
     </w:p>
     <w:p>
       <w:pPr>
@@ -113,13 +103,8 @@
         <w:bidi w:val="0"/>
       </w:pPr>
       <w:r>
-        <w:t xml:space="preserve">Each report will show for each case what to </w:t>
-      </w:r>
-      <w:proofErr w:type="gramStart"/>
-      <w:r>
-        <w:t>fix</w:t>
-      </w:r>
-      <w:proofErr w:type="gramEnd"/>
+        <w:t>Each report will show for each case what to fix</w:t>
+      </w:r>
     </w:p>
     <w:p>
       <w:pPr>
@@ -160,20 +145,7 @@
         <w:bidi w:val="0"/>
       </w:pPr>
       <w:r>
-        <w:t xml:space="preserve">Use </w:t>
-      </w:r>
-      <w:proofErr w:type="spellStart"/>
-      <w:proofErr w:type="gramStart"/>
-      <w:r>
-        <w:t>Streamlit</w:t>
-      </w:r>
-      <w:proofErr w:type="spellEnd"/>
-      <w:r>
-        <w:t xml:space="preserve">  (</w:t>
-      </w:r>
-      <w:proofErr w:type="gramEnd"/>
-      <w:r>
-        <w:t>or NodeJS or CSS)</w:t>
+        <w:t>Use Streamlit  (or NodeJS or CSS)</w:t>
       </w:r>
     </w:p>
     <w:p>
@@ -495,7 +467,6 @@
                                       <w:szCs w:val="18"/>
                                     </w:rPr>
                                   </w:pPr>
-                                  <w:proofErr w:type="gramStart"/>
                                   <w:r>
                                     <w:rPr>
                                       <w:sz w:val="16"/>
@@ -508,15 +479,7 @@
                                       <w:sz w:val="16"/>
                                       <w:szCs w:val="16"/>
                                     </w:rPr>
-                                    <w:t xml:space="preserve"> bug</w:t>
-                                  </w:r>
-                                  <w:proofErr w:type="gramEnd"/>
-                                  <w:r>
-                                    <w:rPr>
-                                      <w:sz w:val="16"/>
-                                      <w:szCs w:val="16"/>
-                                    </w:rPr>
-                                    <w:t xml:space="preserve"> + Code</w:t>
+                                    <w:t xml:space="preserve"> bug + Code</w:t>
                                   </w:r>
                                 </w:p>
                               </w:tc>
@@ -833,7 +796,6 @@
                                 <w:szCs w:val="18"/>
                               </w:rPr>
                             </w:pPr>
-                            <w:proofErr w:type="gramStart"/>
                             <w:r>
                               <w:rPr>
                                 <w:sz w:val="16"/>
@@ -846,15 +808,7 @@
                                 <w:sz w:val="16"/>
                                 <w:szCs w:val="16"/>
                               </w:rPr>
-                              <w:t xml:space="preserve"> bug</w:t>
-                            </w:r>
-                            <w:proofErr w:type="gramEnd"/>
-                            <w:r>
-                              <w:rPr>
-                                <w:sz w:val="16"/>
-                                <w:szCs w:val="16"/>
-                              </w:rPr>
-                              <w:t xml:space="preserve"> + Code</w:t>
+                              <w:t xml:space="preserve"> bug + Code</w:t>
                             </w:r>
                           </w:p>
                         </w:tc>
@@ -1162,13 +1116,8 @@
         <w:t>מימוש כלים לניתוח סטטי, מתחילים מ-2. (</w:t>
       </w:r>
       <w:r>
-        <w:t xml:space="preserve">Bandit &amp; </w:t>
-      </w:r>
-      <w:proofErr w:type="spellStart"/>
-      <w:r>
-        <w:t>Pylint</w:t>
-      </w:r>
-      <w:proofErr w:type="spellEnd"/>
+        <w:t>Bandit &amp; Pylint</w:t>
+      </w:r>
       <w:r>
         <w:rPr>
           <w:rFonts w:hint="cs"/>
@@ -1298,11 +1247,9 @@
         </w:rPr>
         <w:t xml:space="preserve"> (</w:t>
       </w:r>
-      <w:proofErr w:type="spellStart"/>
       <w:r>
         <w:t>chat.gpt</w:t>
       </w:r>
-      <w:proofErr w:type="spellEnd"/>
       <w:r>
         <w:rPr>
           <w:rFonts w:hint="cs"/>
@@ -1339,21 +1286,11 @@
         <w:t xml:space="preserve">יש לשמור את התגובה לתיקון בקבצים </w:t>
       </w:r>
       <w:r>
-        <w:t>./LLM/</w:t>
-      </w:r>
-      <w:proofErr w:type="spellStart"/>
-      <w:r>
-        <w:t>Project_name</w:t>
-      </w:r>
-      <w:proofErr w:type="spellEnd"/>
-      <w:r>
-        <w:t>/</w:t>
-      </w:r>
-      <w:proofErr w:type="spellStart"/>
+        <w:t>./LLM/Project_name/</w:t>
+      </w:r>
       <w:r>
         <w:t>Tool_name</w:t>
       </w:r>
-      <w:proofErr w:type="spellEnd"/>
       <w:r>
         <w:rPr>
           <w:rFonts w:hint="cs"/>
@@ -1369,10 +1306,281 @@
           <w:tab w:val="left" w:pos="1827"/>
         </w:tabs>
         <w:rPr>
-          <w:rFonts w:hint="cs"/>
-          <w:rtl/>
-        </w:rPr>
-      </w:pPr>
+          <w:rtl/>
+        </w:rPr>
+      </w:pPr>
+      <w:r>
+        <w:rPr>
+          <w:rFonts w:hint="cs"/>
+          <w:rtl/>
+        </w:rPr>
+        <w:t>בשביל לשמור על שמות הקבצים ויכולת לזהותם. חשבנו על 2 אפשרויות:</w:t>
+      </w:r>
+    </w:p>
+    <w:p>
+      <w:pPr>
+        <w:pStyle w:val="a5"/>
+        <w:numPr>
+          <w:ilvl w:val="0"/>
+          <w:numId w:val="4"/>
+        </w:numPr>
+        <w:tabs>
+          <w:tab w:val="left" w:pos="1827"/>
+        </w:tabs>
+      </w:pPr>
+      <w:r>
+        <w:rPr>
+          <w:rFonts w:hint="cs"/>
+          <w:rtl/>
+        </w:rPr>
+        <w:t xml:space="preserve">שימוש במסד נתונים אשר מקדיש לכל פרויקט </w:t>
+      </w:r>
+      <w:r>
+        <w:rPr>
+          <w:rFonts w:hint="cs"/>
+        </w:rPr>
+        <w:t>X</w:t>
+      </w:r>
+      <w:r>
+        <w:rPr>
+          <w:rFonts w:hint="cs"/>
+          <w:rtl/>
+        </w:rPr>
+        <w:t xml:space="preserve"> וקובץ </w:t>
+      </w:r>
+      <w:r>
+        <w:rPr>
+          <w:rFonts w:hint="cs"/>
+        </w:rPr>
+        <w:t>Y</w:t>
+      </w:r>
+      <w:r>
+        <w:rPr>
+          <w:rFonts w:hint="cs"/>
+          <w:rtl/>
+        </w:rPr>
+        <w:t xml:space="preserve"> תעודת זהות </w:t>
+      </w:r>
+      <w:r>
+        <w:rPr>
+          <w:rFonts w:hint="cs"/>
+        </w:rPr>
+        <w:t>ID</w:t>
+      </w:r>
+      <w:r>
+        <w:rPr>
+          <w:rFonts w:hint="cs"/>
+          <w:rtl/>
+        </w:rPr>
+        <w:t xml:space="preserve"> כך ששם הקובץ המכיל את תוצאות הסריקה יהיה </w:t>
+      </w:r>
+      <w:r>
+        <w:t>ID.txt</w:t>
+      </w:r>
+    </w:p>
+    <w:p>
+      <w:pPr>
+        <w:pStyle w:val="a5"/>
+        <w:numPr>
+          <w:ilvl w:val="0"/>
+          <w:numId w:val="4"/>
+        </w:numPr>
+        <w:tabs>
+          <w:tab w:val="left" w:pos="1827"/>
+        </w:tabs>
+      </w:pPr>
+      <w:r>
+        <w:rPr>
+          <w:rFonts w:hint="cs"/>
+          <w:rtl/>
+        </w:rPr>
+        <w:t xml:space="preserve">הפתרון השני ששם הקובץ המכיל את תוצאות הסריקה יהיה </w:t>
+      </w:r>
+      <w:r>
+        <w:t>X-Y.txt</w:t>
+      </w:r>
+      <w:r>
+        <w:rPr>
+          <w:rFonts w:hint="cs"/>
+          <w:rtl/>
+        </w:rPr>
+        <w:t xml:space="preserve">. (לאחר החלפת כל התווים הלא חוקיים בשמות קבצים כגון </w:t>
+      </w:r>
+      <w:r>
+        <w:t>'/'</w:t>
+      </w:r>
+      <w:r>
+        <w:rPr>
+          <w:rFonts w:hint="cs"/>
+          <w:rtl/>
+        </w:rPr>
+        <w:t xml:space="preserve">) </w:t>
+      </w:r>
+    </w:p>
+    <w:p>
+      <w:pPr>
+        <w:pStyle w:val="a5"/>
+        <w:tabs>
+          <w:tab w:val="left" w:pos="1827"/>
+        </w:tabs>
+        <w:ind w:left="1080"/>
+        <w:rPr>
+          <w:rtl/>
+        </w:rPr>
+      </w:pPr>
+    </w:p>
+    <w:p>
+      <w:pPr>
+        <w:pStyle w:val="a5"/>
+        <w:tabs>
+          <w:tab w:val="left" w:pos="1827"/>
+        </w:tabs>
+        <w:ind w:left="1080"/>
+        <w:rPr>
+          <w:rtl/>
+        </w:rPr>
+      </w:pPr>
+      <w:r>
+        <w:rPr>
+          <w:rFonts w:hint="cs"/>
+          <w:rtl/>
+        </w:rPr>
+        <w:t>הפתרון השני יותר פשוט ולכן נשתמש בו לב</w:t>
+      </w:r>
+      <w:r>
+        <w:rPr>
+          <w:rFonts w:hint="cs"/>
+          <w:rtl/>
+        </w:rPr>
+        <w:t>י</w:t>
+      </w:r>
+      <w:r>
+        <w:rPr>
+          <w:rFonts w:hint="cs"/>
+          <w:rtl/>
+        </w:rPr>
+        <w:t>נתיים.</w:t>
+      </w:r>
+    </w:p>
+    <w:p>
+      <w:pPr>
+        <w:pStyle w:val="a5"/>
+        <w:numPr>
+          <w:ilvl w:val="0"/>
+          <w:numId w:val="3"/>
+        </w:numPr>
+        <w:tabs>
+          <w:tab w:val="left" w:pos="1827"/>
+        </w:tabs>
+      </w:pPr>
+      <w:r>
+        <w:rPr>
+          <w:rFonts w:hint="cs"/>
+          <w:rtl/>
+        </w:rPr>
+        <w:t>ניצור מערכת הלוקחת את כל הקבצים בתיקייה הראשית של הפרויקט ומוסיפה את כל הקבצים לפרויקט</w:t>
+      </w:r>
+      <w:r>
+        <w:rPr>
+          <w:rFonts w:hint="cs"/>
+          <w:rtl/>
+        </w:rPr>
+        <w:t>.</w:t>
+      </w:r>
+    </w:p>
+    <w:p>
+      <w:pPr>
+        <w:pStyle w:val="a5"/>
+        <w:tabs>
+          <w:tab w:val="left" w:pos="1827"/>
+        </w:tabs>
+        <w:rPr>
+          <w:rtl/>
+        </w:rPr>
+      </w:pPr>
+      <w:r>
+        <w:rPr>
+          <w:rFonts w:hint="cs"/>
+          <w:rtl/>
+        </w:rPr>
+        <w:t xml:space="preserve">(יש לשים לב, כרגע המערכת סורקת רק קבצים עם סיומת </w:t>
+      </w:r>
+      <w:r>
+        <w:t>.py</w:t>
+      </w:r>
+      <w:r>
+        <w:rPr>
+          <w:rFonts w:hint="cs"/>
+          <w:rtl/>
+        </w:rPr>
+        <w:t>)</w:t>
+      </w:r>
+    </w:p>
+    <w:p>
+      <w:pPr>
+        <w:pStyle w:val="a5"/>
+        <w:numPr>
+          <w:ilvl w:val="0"/>
+          <w:numId w:val="3"/>
+        </w:numPr>
+        <w:tabs>
+          <w:tab w:val="left" w:pos="1827"/>
+        </w:tabs>
+        <w:rPr>
+          <w:rtl/>
+        </w:rPr>
+      </w:pPr>
+      <w:r>
+        <w:rPr>
+          <w:rFonts w:hint="cs"/>
+          <w:rtl/>
+        </w:rPr>
+        <w:t>הוספת פונקציונליות סריקת הקבצים דרך האתר.</w:t>
+      </w:r>
+    </w:p>
+    <w:p>
+      <w:pPr>
+        <w:pStyle w:val="a5"/>
+        <w:numPr>
+          <w:ilvl w:val="0"/>
+          <w:numId w:val="3"/>
+        </w:numPr>
+        <w:tabs>
+          <w:tab w:val="left" w:pos="1827"/>
+        </w:tabs>
+      </w:pPr>
+      <w:r>
+        <w:rPr>
+          <w:rFonts w:hint="cs"/>
+          <w:rtl/>
+        </w:rPr>
+        <w:t>הוספת דרך להצגת תוצאות הסריקה לכל קובץ.</w:t>
+      </w:r>
+    </w:p>
+    <w:p>
+      <w:pPr>
+        <w:pStyle w:val="a5"/>
+        <w:numPr>
+          <w:ilvl w:val="0"/>
+          <w:numId w:val="3"/>
+        </w:numPr>
+        <w:tabs>
+          <w:tab w:val="left" w:pos="1827"/>
+        </w:tabs>
+        <w:rPr>
+          <w:rtl/>
+        </w:rPr>
+      </w:pPr>
+      <w:r>
+        <w:rPr>
+          <w:rFonts w:hint="cs"/>
+          <w:rtl/>
+        </w:rPr>
+        <w:t xml:space="preserve">לממש </w:t>
+      </w:r>
+      <w:r>
+        <w:t>ignore</w:t>
+      </w:r>
     </w:p>
     <w:sectPr>
       <w:pgSz w:w="11906" w:h="16838"/>
@@ -1590,6 +1798,95 @@
     </w:lvl>
   </w:abstractNum>
   <w:abstractNum w:abstractNumId="2" w15:restartNumberingAfterBreak="0">
+    <w:nsid w:val="55B55B5F"/>
+    <w:multiLevelType w:val="hybridMultilevel"/>
+    <w:tmpl w:val="9C003B9E"/>
+    <w:lvl w:ilvl="0" w:tplc="A87C2826">
+      <w:start w:val="1"/>
+      <w:numFmt w:val="decimal"/>
+      <w:lvlText w:val="%1."/>
+      <w:lvlJc w:val="left"/>
+      <w:pPr>
+        <w:ind w:left="1080" w:hanging="360"/>
+      </w:pPr>
+      <w:rPr>
+        <w:rFonts w:hint="default"/>
+      </w:rPr>
+    </w:lvl>
+    <w:lvl w:ilvl="1" w:tplc="04090019" w:tentative="1">
+      <w:start w:val="1"/>
+      <w:numFmt w:val="lowerLetter"/>
+      <w:lvlText w:val="%2."/>
+      <w:lvlJc w:val="left"/>
+      <w:pPr>
+        <w:ind w:left="1800" w:hanging="360"/>
+      </w:pPr>
+    </w:lvl>
+    <w:lvl w:ilvl="2" w:tplc="0409001B" w:tentative="1">
+      <w:start w:val="1"/>
+      <w:numFmt w:val="lowerRoman"/>
+      <w:lvlText w:val="%3."/>
+      <w:lvlJc w:val="right"/>
+      <w:pPr>
+        <w:ind w:left="2520" w:hanging="180"/>
+      </w:pPr>
+    </w:lvl>
+    <w:lvl w:ilvl="3" w:tplc="0409000F" w:tentative="1">
+      <w:start w:val="1"/>
+      <w:numFmt w:val="decimal"/>
+      <w:lvlText w:val="%4."/>
+      <w:lvlJc w:val="left"/>
+      <w:pPr>
+        <w:ind w:left="3240" w:hanging="360"/>
+      </w:pPr>
+    </w:lvl>
+    <w:lvl w:ilvl="4" w:tplc="04090019" w:tentative="1">
+      <w:start w:val="1"/>
+      <w:numFmt w:val="lowerLetter"/>
+      <w:lvlText w:val="%5."/>
+      <w:lvlJc w:val="left"/>
+      <w:pPr>
+        <w:ind w:left="3960" w:hanging="360"/>
+      </w:pPr>
+    </w:lvl>
+    <w:lvl w:ilvl="5" w:tplc="0409001B" w:tentative="1">
+      <w:start w:val="1"/>
+      <w:numFmt w:val="lowerRoman"/>
+      <w:lvlText w:val="%6."/>
+      <w:lvlJc w:val="right"/>
+      <w:pPr>
+        <w:ind w:left="4680" w:hanging="180"/>
+      </w:pPr>
+    </w:lvl>
+    <w:lvl w:ilvl="6" w:tplc="0409000F" w:tentative="1">
+      <w:start w:val="1"/>
+      <w:numFmt w:val="decimal"/>
+      <w:lvlText w:val="%7."/>
+      <w:lvlJc w:val="left"/>
+      <w:pPr>
+        <w:ind w:left="5400" w:hanging="360"/>
+      </w:pPr>
+    </w:lvl>
+    <w:lvl w:ilvl="7" w:tplc="04090019" w:tentative="1">
+      <w:start w:val="1"/>
+      <w:numFmt w:val="lowerLetter"/>
+      <w:lvlText w:val="%8."/>
+      <w:lvlJc w:val="left"/>
+      <w:pPr>
+        <w:ind w:left="6120" w:hanging="360"/>
+      </w:pPr>
+    </w:lvl>
+    <w:lvl w:ilvl="8" w:tplc="0409001B" w:tentative="1">
+      <w:start w:val="1"/>
+      <w:numFmt w:val="lowerRoman"/>
+      <w:lvlText w:val="%9."/>
+      <w:lvlJc w:val="right"/>
+      <w:pPr>
+        <w:ind w:left="6840" w:hanging="180"/>
+      </w:pPr>
+    </w:lvl>
+  </w:abstractNum>
+  <w:abstractNum w:abstractNumId="3" w15:restartNumberingAfterBreak="0">
     <w:nsid w:val="673E0FED"/>
     <w:multiLevelType w:val="hybridMultilevel"/>
     <w:tmpl w:val="7688B93C"/>
@@ -1705,10 +2002,13 @@
     <w:abstractNumId w:val="0"/>
   </w:num>
   <w:num w:numId="2" w16cid:durableId="1785880779">
-    <w:abstractNumId w:val="2"/>
+    <w:abstractNumId w:val="3"/>
   </w:num>
   <w:num w:numId="3" w16cid:durableId="566576771">
     <w:abstractNumId w:val="1"/>
+  </w:num>
+  <w:num w:numId="4" w16cid:durableId="1705908694">
+    <w:abstractNumId w:val="2"/>
   </w:num>
 </w:numbering>
 </file>

</xml_diff>

<commit_message>
Remove project with scans functionality
</commit_message>
<xml_diff>
--- a/Project-Overview.docx
+++ b/Project-Overview.docx
@@ -7,6 +7,8 @@
         <w:pStyle w:val="1"/>
         <w:rPr>
           <w:color w:val="auto"/>
+          <w:sz w:val="36"/>
+          <w:szCs w:val="36"/>
           <w:rtl/>
         </w:rPr>
       </w:pPr>
@@ -14,6 +16,8 @@
         <w:rPr>
           <w:rFonts w:hint="cs"/>
           <w:color w:val="auto"/>
+          <w:sz w:val="36"/>
+          <w:szCs w:val="36"/>
           <w:rtl/>
         </w:rPr>
         <w:t xml:space="preserve">פרויקט גמר </w:t>
@@ -21,6 +25,8 @@
       <w:r>
         <w:rPr>
           <w:color w:val="auto"/>
+          <w:sz w:val="36"/>
+          <w:szCs w:val="36"/>
           <w:rtl/>
         </w:rPr>
         <w:t>–</w:t>
@@ -29,6 +35,8 @@
         <w:rPr>
           <w:rFonts w:hint="cs"/>
           <w:color w:val="auto"/>
+          <w:sz w:val="36"/>
+          <w:szCs w:val="36"/>
           <w:rtl/>
         </w:rPr>
         <w:t xml:space="preserve"> סייבר ב'</w:t>
@@ -37,6 +45,8 @@
     <w:p>
       <w:pPr>
         <w:rPr>
+          <w:sz w:val="24"/>
+          <w:szCs w:val="24"/>
           <w:rtl/>
         </w:rPr>
       </w:pPr>
@@ -49,8 +59,16 @@
           <w:numId w:val="2"/>
         </w:numPr>
         <w:bidi w:val="0"/>
-      </w:pPr>
-      <w:r>
+        <w:rPr>
+          <w:sz w:val="24"/>
+          <w:szCs w:val="24"/>
+        </w:rPr>
+      </w:pPr>
+      <w:r>
+        <w:rPr>
+          <w:sz w:val="24"/>
+          <w:szCs w:val="24"/>
+        </w:rPr>
         <w:t>Implement Secure Code Scanner.</w:t>
       </w:r>
     </w:p>
@@ -62,8 +80,16 @@
           <w:numId w:val="2"/>
         </w:numPr>
         <w:bidi w:val="0"/>
-      </w:pPr>
-      <w:r>
+        <w:rPr>
+          <w:sz w:val="24"/>
+          <w:szCs w:val="24"/>
+        </w:rPr>
+      </w:pPr>
+      <w:r>
+        <w:rPr>
+          <w:sz w:val="24"/>
+          <w:szCs w:val="24"/>
+        </w:rPr>
         <w:t>Run Popular Static Coed Scanning tools ()</w:t>
       </w:r>
     </w:p>
@@ -75,10 +101,27 @@
           <w:numId w:val="2"/>
         </w:numPr>
         <w:bidi w:val="0"/>
-      </w:pPr>
-      <w:r>
-        <w:t>Create a report on a server per project</w:t>
-      </w:r>
+        <w:rPr>
+          <w:sz w:val="24"/>
+          <w:szCs w:val="24"/>
+        </w:rPr>
+      </w:pPr>
+      <w:r>
+        <w:rPr>
+          <w:sz w:val="24"/>
+          <w:szCs w:val="24"/>
+        </w:rPr>
+        <w:t xml:space="preserve">Create a report on a server per </w:t>
+      </w:r>
+      <w:proofErr w:type="gramStart"/>
+      <w:r>
+        <w:rPr>
+          <w:sz w:val="24"/>
+          <w:szCs w:val="24"/>
+        </w:rPr>
+        <w:t>project</w:t>
+      </w:r>
+      <w:proofErr w:type="gramEnd"/>
     </w:p>
     <w:p>
       <w:pPr>
@@ -88,10 +131,27 @@
           <w:numId w:val="2"/>
         </w:numPr>
         <w:bidi w:val="0"/>
-      </w:pPr>
-      <w:r>
-        <w:t>Each project will have a report</w:t>
-      </w:r>
+        <w:rPr>
+          <w:sz w:val="24"/>
+          <w:szCs w:val="24"/>
+        </w:rPr>
+      </w:pPr>
+      <w:r>
+        <w:rPr>
+          <w:sz w:val="24"/>
+          <w:szCs w:val="24"/>
+        </w:rPr>
+        <w:t xml:space="preserve">Each project will have a </w:t>
+      </w:r>
+      <w:proofErr w:type="gramStart"/>
+      <w:r>
+        <w:rPr>
+          <w:sz w:val="24"/>
+          <w:szCs w:val="24"/>
+        </w:rPr>
+        <w:t>report</w:t>
+      </w:r>
+      <w:proofErr w:type="gramEnd"/>
     </w:p>
     <w:p>
       <w:pPr>
@@ -101,10 +161,27 @@
           <w:numId w:val="2"/>
         </w:numPr>
         <w:bidi w:val="0"/>
-      </w:pPr>
-      <w:r>
-        <w:t>Each report will show for each case what to fix</w:t>
-      </w:r>
+        <w:rPr>
+          <w:sz w:val="24"/>
+          <w:szCs w:val="24"/>
+        </w:rPr>
+      </w:pPr>
+      <w:r>
+        <w:rPr>
+          <w:sz w:val="24"/>
+          <w:szCs w:val="24"/>
+        </w:rPr>
+        <w:t xml:space="preserve">Each report will show for each case what to </w:t>
+      </w:r>
+      <w:proofErr w:type="gramStart"/>
+      <w:r>
+        <w:rPr>
+          <w:sz w:val="24"/>
+          <w:szCs w:val="24"/>
+        </w:rPr>
+        <w:t>fix</w:t>
+      </w:r>
+      <w:proofErr w:type="gramEnd"/>
     </w:p>
     <w:p>
       <w:pPr>
@@ -114,8 +191,16 @@
           <w:numId w:val="2"/>
         </w:numPr>
         <w:bidi w:val="0"/>
-      </w:pPr>
-      <w:r>
+        <w:rPr>
+          <w:sz w:val="24"/>
+          <w:szCs w:val="24"/>
+        </w:rPr>
+      </w:pPr>
+      <w:r>
+        <w:rPr>
+          <w:sz w:val="24"/>
+          <w:szCs w:val="24"/>
+        </w:rPr>
         <w:t>Use LLM to recommend code fixes (such as. ChatGPT)</w:t>
       </w:r>
     </w:p>
@@ -124,14 +209,26 @@
         <w:pStyle w:val="a5"/>
         <w:bidi w:val="0"/>
         <w:ind w:left="1080"/>
+        <w:rPr>
+          <w:sz w:val="24"/>
+          <w:szCs w:val="24"/>
+        </w:rPr>
       </w:pPr>
     </w:p>
     <w:p>
       <w:pPr>
         <w:pStyle w:val="2"/>
         <w:bidi w:val="0"/>
-      </w:pPr>
-      <w:r>
+        <w:rPr>
+          <w:sz w:val="32"/>
+          <w:szCs w:val="32"/>
+        </w:rPr>
+      </w:pPr>
+      <w:r>
+        <w:rPr>
+          <w:sz w:val="32"/>
+          <w:szCs w:val="32"/>
+        </w:rPr>
         <w:t>GUI</w:t>
       </w:r>
     </w:p>
@@ -143,17 +240,58 @@
           <w:numId w:val="2"/>
         </w:numPr>
         <w:bidi w:val="0"/>
-      </w:pPr>
-      <w:r>
-        <w:t>Use Streamlit  (or NodeJS or CSS)</w:t>
+        <w:rPr>
+          <w:sz w:val="24"/>
+          <w:szCs w:val="24"/>
+        </w:rPr>
+      </w:pPr>
+      <w:r>
+        <w:rPr>
+          <w:sz w:val="24"/>
+          <w:szCs w:val="24"/>
+        </w:rPr>
+        <w:t xml:space="preserve">Use </w:t>
+      </w:r>
+      <w:proofErr w:type="spellStart"/>
+      <w:proofErr w:type="gramStart"/>
+      <w:r>
+        <w:rPr>
+          <w:sz w:val="24"/>
+          <w:szCs w:val="24"/>
+        </w:rPr>
+        <w:t>Streamlit</w:t>
+      </w:r>
+      <w:proofErr w:type="spellEnd"/>
+      <w:r>
+        <w:rPr>
+          <w:sz w:val="24"/>
+          <w:szCs w:val="24"/>
+        </w:rPr>
+        <w:t xml:space="preserve">  (</w:t>
+      </w:r>
+      <w:proofErr w:type="gramEnd"/>
+      <w:r>
+        <w:rPr>
+          <w:sz w:val="24"/>
+          <w:szCs w:val="24"/>
+        </w:rPr>
+        <w:t>or NodeJS or CSS)</w:t>
       </w:r>
     </w:p>
     <w:p>
       <w:pPr>
         <w:bidi w:val="0"/>
         <w:ind w:left="720"/>
-      </w:pPr>
-      <w:r>
+        <w:rPr>
+          <w:sz w:val="24"/>
+          <w:szCs w:val="24"/>
+        </w:rPr>
+      </w:pPr>
+      <w:r>
+        <w:rPr>
+          <w:sz w:val="24"/>
+          <w:szCs w:val="24"/>
+        </w:rPr>
         <w:t>General views:</w:t>
       </w:r>
     </w:p>
@@ -161,11 +299,17 @@
       <w:pPr>
         <w:bidi w:val="0"/>
         <w:ind w:left="720"/>
+        <w:rPr>
+          <w:sz w:val="24"/>
+          <w:szCs w:val="24"/>
+        </w:rPr>
       </w:pPr>
       <w:r>
         <w:rPr>
           <w:rFonts w:hint="cs"/>
           <w:noProof/>
+          <w:sz w:val="24"/>
+          <w:szCs w:val="24"/>
         </w:rPr>
         <mc:AlternateContent>
           <mc:Choice Requires="wps">
@@ -320,6 +464,8 @@
         <w:rPr>
           <w:rFonts w:hint="cs"/>
           <w:noProof/>
+          <w:sz w:val="24"/>
+          <w:szCs w:val="24"/>
         </w:rPr>
         <mc:AlternateContent>
           <mc:Choice Requires="wps">
@@ -467,6 +613,7 @@
                                       <w:szCs w:val="18"/>
                                     </w:rPr>
                                   </w:pPr>
+                                  <w:proofErr w:type="gramStart"/>
                                   <w:r>
                                     <w:rPr>
                                       <w:sz w:val="16"/>
@@ -479,7 +626,15 @@
                                       <w:sz w:val="16"/>
                                       <w:szCs w:val="16"/>
                                     </w:rPr>
-                                    <w:t xml:space="preserve"> bug + Code</w:t>
+                                    <w:t xml:space="preserve"> bug</w:t>
+                                  </w:r>
+                                  <w:proofErr w:type="gramEnd"/>
+                                  <w:r>
+                                    <w:rPr>
+                                      <w:sz w:val="16"/>
+                                      <w:szCs w:val="16"/>
+                                    </w:rPr>
+                                    <w:t xml:space="preserve"> + Code</w:t>
                                   </w:r>
                                 </w:p>
                               </w:tc>
@@ -796,6 +951,7 @@
                                 <w:szCs w:val="18"/>
                               </w:rPr>
                             </w:pPr>
+                            <w:proofErr w:type="gramStart"/>
                             <w:r>
                               <w:rPr>
                                 <w:sz w:val="16"/>
@@ -808,7 +964,15 @@
                                 <w:sz w:val="16"/>
                                 <w:szCs w:val="16"/>
                               </w:rPr>
-                              <w:t xml:space="preserve"> bug + Code</w:t>
+                              <w:t xml:space="preserve"> bug</w:t>
+                            </w:r>
+                            <w:proofErr w:type="gramEnd"/>
+                            <w:r>
+                              <w:rPr>
+                                <w:sz w:val="16"/>
+                                <w:szCs w:val="16"/>
+                              </w:rPr>
+                              <w:t xml:space="preserve"> + Code</w:t>
                             </w:r>
                           </w:p>
                         </w:tc>
@@ -1018,41 +1182,73 @@
     <w:p>
       <w:pPr>
         <w:bidi w:val="0"/>
+        <w:rPr>
+          <w:sz w:val="24"/>
+          <w:szCs w:val="24"/>
+        </w:rPr>
       </w:pPr>
     </w:p>
     <w:p>
       <w:pPr>
         <w:bidi w:val="0"/>
+        <w:rPr>
+          <w:sz w:val="24"/>
+          <w:szCs w:val="24"/>
+        </w:rPr>
       </w:pPr>
     </w:p>
     <w:p>
       <w:pPr>
         <w:bidi w:val="0"/>
+        <w:rPr>
+          <w:sz w:val="24"/>
+          <w:szCs w:val="24"/>
+        </w:rPr>
       </w:pPr>
     </w:p>
     <w:p>
       <w:pPr>
         <w:bidi w:val="0"/>
+        <w:rPr>
+          <w:sz w:val="24"/>
+          <w:szCs w:val="24"/>
+        </w:rPr>
       </w:pPr>
     </w:p>
     <w:p>
       <w:pPr>
         <w:bidi w:val="0"/>
+        <w:rPr>
+          <w:sz w:val="24"/>
+          <w:szCs w:val="24"/>
+        </w:rPr>
       </w:pPr>
     </w:p>
     <w:p>
       <w:pPr>
         <w:bidi w:val="0"/>
+        <w:rPr>
+          <w:sz w:val="24"/>
+          <w:szCs w:val="24"/>
+        </w:rPr>
       </w:pPr>
     </w:p>
     <w:p>
       <w:pPr>
         <w:bidi w:val="0"/>
+        <w:rPr>
+          <w:sz w:val="24"/>
+          <w:szCs w:val="24"/>
+        </w:rPr>
       </w:pPr>
     </w:p>
     <w:p>
       <w:pPr>
         <w:bidi w:val="0"/>
+        <w:rPr>
+          <w:sz w:val="24"/>
+          <w:szCs w:val="24"/>
+        </w:rPr>
       </w:pPr>
     </w:p>
     <w:p>
@@ -1061,16 +1257,32 @@
           <w:tab w:val="left" w:pos="1827"/>
         </w:tabs>
         <w:bidi w:val="0"/>
-      </w:pPr>
-      <w:r>
+        <w:rPr>
+          <w:sz w:val="24"/>
+          <w:szCs w:val="24"/>
+        </w:rPr>
+      </w:pPr>
+      <w:r>
+        <w:rPr>
+          <w:sz w:val="24"/>
+          <w:szCs w:val="24"/>
+        </w:rPr>
         <w:tab/>
       </w:r>
     </w:p>
     <w:p>
       <w:pPr>
         <w:bidi w:val="0"/>
-      </w:pPr>
-      <w:r>
+        <w:rPr>
+          <w:sz w:val="24"/>
+          <w:szCs w:val="24"/>
+        </w:rPr>
+      </w:pPr>
+      <w:r>
+        <w:rPr>
+          <w:sz w:val="24"/>
+          <w:szCs w:val="24"/>
+        </w:rPr>
         <w:br w:type="page"/>
       </w:r>
     </w:p>
@@ -1082,15 +1294,15 @@
         <w:bidi w:val="0"/>
         <w:jc w:val="right"/>
         <w:rPr>
-          <w:sz w:val="32"/>
-          <w:szCs w:val="32"/>
-        </w:rPr>
-      </w:pPr>
-      <w:r>
-        <w:rPr>
-          <w:rFonts w:hint="cs"/>
-          <w:sz w:val="32"/>
-          <w:szCs w:val="32"/>
+          <w:sz w:val="36"/>
+          <w:szCs w:val="36"/>
+        </w:rPr>
+      </w:pPr>
+      <w:r>
+        <w:rPr>
+          <w:rFonts w:hint="cs"/>
+          <w:sz w:val="36"/>
+          <w:szCs w:val="36"/>
           <w:rtl/>
         </w:rPr>
         <w:lastRenderedPageBreak/>
@@ -1107,20 +1319,41 @@
         <w:tabs>
           <w:tab w:val="left" w:pos="1827"/>
         </w:tabs>
-      </w:pPr>
-      <w:r>
-        <w:rPr>
-          <w:rFonts w:hint="cs"/>
+        <w:rPr>
+          <w:sz w:val="24"/>
+          <w:szCs w:val="24"/>
+        </w:rPr>
+      </w:pPr>
+      <w:r>
+        <w:rPr>
+          <w:rFonts w:hint="cs"/>
+          <w:sz w:val="24"/>
+          <w:szCs w:val="24"/>
           <w:rtl/>
         </w:rPr>
         <w:t>מימוש כלים לניתוח סטטי, מתחילים מ-2. (</w:t>
       </w:r>
       <w:r>
-        <w:t>Bandit &amp; Pylint</w:t>
-      </w:r>
-      <w:r>
-        <w:rPr>
-          <w:rFonts w:hint="cs"/>
+        <w:rPr>
+          <w:sz w:val="24"/>
+          <w:szCs w:val="24"/>
+        </w:rPr>
+        <w:t xml:space="preserve">Bandit &amp; </w:t>
+      </w:r>
+      <w:proofErr w:type="spellStart"/>
+      <w:r>
+        <w:rPr>
+          <w:sz w:val="24"/>
+          <w:szCs w:val="24"/>
+        </w:rPr>
+        <w:t>Pylint</w:t>
+      </w:r>
+      <w:proofErr w:type="spellEnd"/>
+      <w:r>
+        <w:rPr>
+          <w:rFonts w:hint="cs"/>
+          <w:sz w:val="24"/>
+          <w:szCs w:val="24"/>
           <w:rtl/>
         </w:rPr>
         <w:t>)</w:t>
@@ -1133,22 +1366,34 @@
           <w:tab w:val="left" w:pos="1827"/>
         </w:tabs>
         <w:rPr>
-          <w:rtl/>
-        </w:rPr>
-      </w:pPr>
-      <w:r>
-        <w:rPr>
-          <w:rFonts w:hint="cs"/>
+          <w:sz w:val="24"/>
+          <w:szCs w:val="24"/>
+          <w:rtl/>
+        </w:rPr>
+      </w:pPr>
+      <w:r>
+        <w:rPr>
+          <w:rFonts w:hint="cs"/>
+          <w:sz w:val="24"/>
+          <w:szCs w:val="24"/>
           <w:rtl/>
         </w:rPr>
         <w:t xml:space="preserve">כל כלי לניתוח סטטי יממש את הממשק </w:t>
       </w:r>
-      <w:r>
+      <w:proofErr w:type="spellStart"/>
+      <w:r>
+        <w:rPr>
+          <w:sz w:val="24"/>
+          <w:szCs w:val="24"/>
+        </w:rPr>
         <w:t>interface.StaticCodeAnylazer</w:t>
       </w:r>
-      <w:r>
-        <w:rPr>
-          <w:rFonts w:hint="cs"/>
+      <w:proofErr w:type="spellEnd"/>
+      <w:r>
+        <w:rPr>
+          <w:rFonts w:hint="cs"/>
+          <w:sz w:val="24"/>
+          <w:szCs w:val="24"/>
           <w:rtl/>
         </w:rPr>
         <w:t xml:space="preserve"> כך שיהיה ניתן לאגד את הכלים השונים.</w:t>
@@ -1161,6 +1406,94 @@
           <w:tab w:val="left" w:pos="1827"/>
         </w:tabs>
         <w:rPr>
+          <w:rtl/>
+        </w:rPr>
+      </w:pPr>
+      <w:r>
+        <w:rPr>
+          <w:rFonts w:hint="cs"/>
+          <w:sz w:val="24"/>
+          <w:szCs w:val="24"/>
+          <w:rtl/>
+        </w:rPr>
+        <w:t>*</w:t>
+      </w:r>
+      <w:r>
+        <w:rPr>
+          <w:rFonts w:hint="cs"/>
+          <w:rtl/>
+        </w:rPr>
+        <w:t>הממשק נמחק מהעבודה שכן לא היה בו כלל שימוש, אבל העיקרון עומד:</w:t>
+      </w:r>
+    </w:p>
+    <w:p>
+      <w:pPr>
+        <w:pStyle w:val="a5"/>
+        <w:tabs>
+          <w:tab w:val="left" w:pos="1827"/>
+        </w:tabs>
+        <w:rPr>
+          <w:rtl/>
+        </w:rPr>
+      </w:pPr>
+      <w:r>
+        <w:rPr>
+          <w:rtl/>
+        </w:rPr>
+        <w:tab/>
+      </w:r>
+      <w:r>
+        <w:rPr>
+          <w:rFonts w:hint="cs"/>
+          <w:rtl/>
+        </w:rPr>
+        <w:t>לכל מחלקה של כלי לניתוח סטטי יהיו אותם 3 שיטות:</w:t>
+      </w:r>
+    </w:p>
+    <w:p>
+      <w:pPr>
+        <w:pStyle w:val="a5"/>
+        <w:tabs>
+          <w:tab w:val="left" w:pos="1827"/>
+        </w:tabs>
+        <w:bidi w:val="0"/>
+      </w:pPr>
+      <w:proofErr w:type="spellStart"/>
+      <w:r>
+        <w:t>Scan_file</w:t>
+      </w:r>
+      <w:proofErr w:type="spellEnd"/>
+      <w:r>
+        <w:t xml:space="preserve">, </w:t>
+      </w:r>
+      <w:proofErr w:type="spellStart"/>
+      <w:r>
+        <w:t>get_name</w:t>
+      </w:r>
+      <w:proofErr w:type="spellEnd"/>
+      <w:r>
+        <w:t xml:space="preserve">, </w:t>
+      </w:r>
+      <w:proofErr w:type="spellStart"/>
+      <w:r>
+        <w:t>split_</w:t>
+      </w:r>
+      <w:proofErr w:type="gramStart"/>
+      <w:r>
+        <w:t>output</w:t>
+      </w:r>
+      <w:proofErr w:type="spellEnd"/>
+      <w:proofErr w:type="gramEnd"/>
+    </w:p>
+    <w:p>
+      <w:pPr>
+        <w:pStyle w:val="a5"/>
+        <w:tabs>
+          <w:tab w:val="left" w:pos="1827"/>
+        </w:tabs>
+        <w:rPr>
+          <w:sz w:val="24"/>
+          <w:szCs w:val="24"/>
           <w:rtl/>
         </w:rPr>
       </w:pPr>
@@ -1175,10 +1508,16 @@
         <w:tabs>
           <w:tab w:val="left" w:pos="1827"/>
         </w:tabs>
-      </w:pPr>
-      <w:r>
-        <w:rPr>
-          <w:rFonts w:hint="cs"/>
+        <w:rPr>
+          <w:sz w:val="24"/>
+          <w:szCs w:val="24"/>
+        </w:rPr>
+      </w:pPr>
+      <w:r>
+        <w:rPr>
+          <w:rFonts w:hint="cs"/>
+          <w:sz w:val="24"/>
+          <w:szCs w:val="24"/>
           <w:rtl/>
         </w:rPr>
         <w:t xml:space="preserve">מימוש </w:t>
@@ -1186,12 +1525,16 @@
       <w:r>
         <w:rPr>
           <w:rFonts w:hint="cs"/>
+          <w:sz w:val="24"/>
+          <w:szCs w:val="24"/>
         </w:rPr>
         <w:t>UI</w:t>
       </w:r>
       <w:r>
         <w:rPr>
           <w:rFonts w:hint="cs"/>
+          <w:sz w:val="24"/>
+          <w:szCs w:val="24"/>
           <w:rtl/>
         </w:rPr>
         <w:t xml:space="preserve"> בסיסי</w:t>
@@ -1207,10 +1550,16 @@
         <w:tabs>
           <w:tab w:val="left" w:pos="1827"/>
         </w:tabs>
-      </w:pPr>
-      <w:r>
-        <w:rPr>
-          <w:rFonts w:hint="cs"/>
+        <w:rPr>
+          <w:sz w:val="24"/>
+          <w:szCs w:val="24"/>
+        </w:rPr>
+      </w:pPr>
+      <w:r>
+        <w:rPr>
+          <w:rFonts w:hint="cs"/>
+          <w:sz w:val="24"/>
+          <w:szCs w:val="24"/>
           <w:rtl/>
         </w:rPr>
         <w:t>לוודא שהפלט מכל כלי לניתוח קוד סטטי תקין ועובד.</w:t>
@@ -1226,10 +1575,16 @@
         <w:tabs>
           <w:tab w:val="left" w:pos="1827"/>
         </w:tabs>
-      </w:pPr>
-      <w:r>
-        <w:rPr>
-          <w:rFonts w:hint="cs"/>
+        <w:rPr>
+          <w:sz w:val="24"/>
+          <w:szCs w:val="24"/>
+        </w:rPr>
+      </w:pPr>
+      <w:r>
+        <w:rPr>
+          <w:rFonts w:hint="cs"/>
+          <w:sz w:val="24"/>
+          <w:szCs w:val="24"/>
           <w:rtl/>
         </w:rPr>
         <w:t>יצירת קישור ל-</w:t>
@@ -1237,32 +1592,64 @@
       <w:r>
         <w:rPr>
           <w:rFonts w:hint="cs"/>
+          <w:sz w:val="24"/>
+          <w:szCs w:val="24"/>
         </w:rPr>
         <w:t>LLM</w:t>
       </w:r>
       <w:r>
         <w:rPr>
           <w:rFonts w:hint="cs"/>
+          <w:sz w:val="24"/>
+          <w:szCs w:val="24"/>
           <w:rtl/>
         </w:rPr>
         <w:t xml:space="preserve"> (</w:t>
       </w:r>
-      <w:r>
+      <w:proofErr w:type="spellStart"/>
+      <w:r>
+        <w:rPr>
+          <w:sz w:val="24"/>
+          <w:szCs w:val="24"/>
+        </w:rPr>
         <w:t>chat.gpt</w:t>
       </w:r>
-      <w:r>
-        <w:rPr>
-          <w:rFonts w:hint="cs"/>
+      <w:proofErr w:type="spellEnd"/>
+      <w:r>
+        <w:rPr>
+          <w:rFonts w:hint="cs"/>
+          <w:sz w:val="24"/>
+          <w:szCs w:val="24"/>
           <w:rtl/>
         </w:rPr>
         <w:t xml:space="preserve">) ע"י יצירת </w:t>
       </w:r>
       <w:r>
-        <w:t>./LLM/LLM.py</w:t>
-      </w:r>
-      <w:r>
-        <w:rPr>
-          <w:rFonts w:hint="cs"/>
+        <w:rPr>
+          <w:sz w:val="24"/>
+          <w:szCs w:val="24"/>
+        </w:rPr>
+        <w:t>./LLM/</w:t>
+      </w:r>
+      <w:r>
+        <w:rPr>
+          <w:sz w:val="24"/>
+          <w:szCs w:val="24"/>
+        </w:rPr>
+        <w:t>chat</w:t>
+      </w:r>
+      <w:r>
+        <w:rPr>
+          <w:sz w:val="24"/>
+          <w:szCs w:val="24"/>
+        </w:rPr>
+        <w:t>.py</w:t>
+      </w:r>
+      <w:r>
+        <w:rPr>
+          <w:rFonts w:hint="cs"/>
+          <w:sz w:val="24"/>
+          <w:szCs w:val="24"/>
           <w:rtl/>
         </w:rPr>
         <w:t xml:space="preserve"> אשר מקבל כקלט שם כלי לניתוח קוד סטטי ומחזיר תגובה לתיקון.</w:t>
@@ -1275,25 +1662,57 @@
           <w:tab w:val="left" w:pos="1827"/>
         </w:tabs>
         <w:rPr>
-          <w:rtl/>
-        </w:rPr>
-      </w:pPr>
-      <w:r>
-        <w:rPr>
-          <w:rFonts w:hint="cs"/>
+          <w:sz w:val="24"/>
+          <w:szCs w:val="24"/>
+          <w:rtl/>
+        </w:rPr>
+      </w:pPr>
+      <w:r>
+        <w:rPr>
+          <w:rFonts w:hint="cs"/>
+          <w:sz w:val="24"/>
+          <w:szCs w:val="24"/>
           <w:rtl/>
         </w:rPr>
         <w:t xml:space="preserve">יש לשמור את התגובה לתיקון בקבצים </w:t>
       </w:r>
       <w:r>
-        <w:t>./LLM/Project_name/</w:t>
-      </w:r>
-      <w:r>
+        <w:rPr>
+          <w:sz w:val="24"/>
+          <w:szCs w:val="24"/>
+        </w:rPr>
+        <w:t>./LLM/</w:t>
+      </w:r>
+      <w:proofErr w:type="spellStart"/>
+      <w:r>
+        <w:rPr>
+          <w:sz w:val="24"/>
+          <w:szCs w:val="24"/>
+        </w:rPr>
+        <w:t>Project_name</w:t>
+      </w:r>
+      <w:proofErr w:type="spellEnd"/>
+      <w:r>
+        <w:rPr>
+          <w:sz w:val="24"/>
+          <w:szCs w:val="24"/>
+        </w:rPr>
+        <w:t>/</w:t>
+      </w:r>
+      <w:proofErr w:type="spellStart"/>
+      <w:r>
+        <w:rPr>
+          <w:sz w:val="24"/>
+          <w:szCs w:val="24"/>
+        </w:rPr>
         <w:t>Tool_name</w:t>
       </w:r>
-      <w:r>
-        <w:rPr>
-          <w:rFonts w:hint="cs"/>
+      <w:proofErr w:type="spellEnd"/>
+      <w:r>
+        <w:rPr>
+          <w:rFonts w:hint="cs"/>
+          <w:sz w:val="24"/>
+          <w:szCs w:val="24"/>
           <w:rtl/>
         </w:rPr>
         <w:t xml:space="preserve"> </w:t>
@@ -1306,12 +1725,16 @@
           <w:tab w:val="left" w:pos="1827"/>
         </w:tabs>
         <w:rPr>
-          <w:rtl/>
-        </w:rPr>
-      </w:pPr>
-      <w:r>
-        <w:rPr>
-          <w:rFonts w:hint="cs"/>
+          <w:sz w:val="24"/>
+          <w:szCs w:val="24"/>
+          <w:rtl/>
+        </w:rPr>
+      </w:pPr>
+      <w:r>
+        <w:rPr>
+          <w:rFonts w:hint="cs"/>
+          <w:sz w:val="24"/>
+          <w:szCs w:val="24"/>
           <w:rtl/>
         </w:rPr>
         <w:t>בשביל לשמור על שמות הקבצים ויכולת לזהותם. חשבנו על 2 אפשרויות:</w:t>
@@ -1327,10 +1750,16 @@
         <w:tabs>
           <w:tab w:val="left" w:pos="1827"/>
         </w:tabs>
-      </w:pPr>
-      <w:r>
-        <w:rPr>
-          <w:rFonts w:hint="cs"/>
+        <w:rPr>
+          <w:sz w:val="24"/>
+          <w:szCs w:val="24"/>
+        </w:rPr>
+      </w:pPr>
+      <w:r>
+        <w:rPr>
+          <w:rFonts w:hint="cs"/>
+          <w:sz w:val="24"/>
+          <w:szCs w:val="24"/>
           <w:rtl/>
         </w:rPr>
         <w:t xml:space="preserve">שימוש במסד נתונים אשר מקדיש לכל פרויקט </w:t>
@@ -1338,12 +1767,16 @@
       <w:r>
         <w:rPr>
           <w:rFonts w:hint="cs"/>
+          <w:sz w:val="24"/>
+          <w:szCs w:val="24"/>
         </w:rPr>
         <w:t>X</w:t>
       </w:r>
       <w:r>
         <w:rPr>
           <w:rFonts w:hint="cs"/>
+          <w:sz w:val="24"/>
+          <w:szCs w:val="24"/>
           <w:rtl/>
         </w:rPr>
         <w:t xml:space="preserve"> וקובץ </w:t>
@@ -1351,12 +1784,16 @@
       <w:r>
         <w:rPr>
           <w:rFonts w:hint="cs"/>
+          <w:sz w:val="24"/>
+          <w:szCs w:val="24"/>
         </w:rPr>
         <w:t>Y</w:t>
       </w:r>
       <w:r>
         <w:rPr>
           <w:rFonts w:hint="cs"/>
+          <w:sz w:val="24"/>
+          <w:szCs w:val="24"/>
           <w:rtl/>
         </w:rPr>
         <w:t xml:space="preserve"> תעודת זהות </w:t>
@@ -1364,17 +1801,25 @@
       <w:r>
         <w:rPr>
           <w:rFonts w:hint="cs"/>
+          <w:sz w:val="24"/>
+          <w:szCs w:val="24"/>
         </w:rPr>
         <w:t>ID</w:t>
       </w:r>
       <w:r>
         <w:rPr>
           <w:rFonts w:hint="cs"/>
+          <w:sz w:val="24"/>
+          <w:szCs w:val="24"/>
           <w:rtl/>
         </w:rPr>
         <w:t xml:space="preserve"> כך ששם הקובץ המכיל את תוצאות הסריקה יהיה </w:t>
       </w:r>
       <w:r>
+        <w:rPr>
+          <w:sz w:val="24"/>
+          <w:szCs w:val="24"/>
+        </w:rPr>
         <w:t>ID.txt</w:t>
       </w:r>
     </w:p>
@@ -1388,30 +1833,48 @@
         <w:tabs>
           <w:tab w:val="left" w:pos="1827"/>
         </w:tabs>
-      </w:pPr>
-      <w:r>
-        <w:rPr>
-          <w:rFonts w:hint="cs"/>
+        <w:rPr>
+          <w:sz w:val="24"/>
+          <w:szCs w:val="24"/>
+        </w:rPr>
+      </w:pPr>
+      <w:r>
+        <w:rPr>
+          <w:rFonts w:hint="cs"/>
+          <w:sz w:val="24"/>
+          <w:szCs w:val="24"/>
           <w:rtl/>
         </w:rPr>
         <w:t xml:space="preserve">הפתרון השני ששם הקובץ המכיל את תוצאות הסריקה יהיה </w:t>
       </w:r>
       <w:r>
+        <w:rPr>
+          <w:sz w:val="24"/>
+          <w:szCs w:val="24"/>
+        </w:rPr>
         <w:t>X-Y.txt</w:t>
       </w:r>
       <w:r>
         <w:rPr>
           <w:rFonts w:hint="cs"/>
+          <w:sz w:val="24"/>
+          <w:szCs w:val="24"/>
           <w:rtl/>
         </w:rPr>
         <w:t xml:space="preserve">. (לאחר החלפת כל התווים הלא חוקיים בשמות קבצים כגון </w:t>
       </w:r>
       <w:r>
+        <w:rPr>
+          <w:sz w:val="24"/>
+          <w:szCs w:val="24"/>
+        </w:rPr>
         <w:t>'/'</w:t>
       </w:r>
       <w:r>
         <w:rPr>
           <w:rFonts w:hint="cs"/>
+          <w:sz w:val="24"/>
+          <w:szCs w:val="24"/>
           <w:rtl/>
         </w:rPr>
         <w:t xml:space="preserve">) </w:t>
@@ -1425,6 +1888,8 @@
         </w:tabs>
         <w:ind w:left="1080"/>
         <w:rPr>
+          <w:sz w:val="24"/>
+          <w:szCs w:val="24"/>
           <w:rtl/>
         </w:rPr>
       </w:pPr>
@@ -1437,12 +1902,16 @@
         </w:tabs>
         <w:ind w:left="1080"/>
         <w:rPr>
-          <w:rtl/>
-        </w:rPr>
-      </w:pPr>
-      <w:r>
-        <w:rPr>
-          <w:rFonts w:hint="cs"/>
+          <w:sz w:val="24"/>
+          <w:szCs w:val="24"/>
+          <w:rtl/>
+        </w:rPr>
+      </w:pPr>
+      <w:r>
+        <w:rPr>
+          <w:rFonts w:hint="cs"/>
+          <w:sz w:val="24"/>
+          <w:szCs w:val="24"/>
           <w:rtl/>
         </w:rPr>
         <w:t>הפתרון השני יותר פשוט ולכן נשתמש בו לב</w:t>
@@ -1450,6 +1919,8 @@
       <w:r>
         <w:rPr>
           <w:rFonts w:hint="cs"/>
+          <w:sz w:val="24"/>
+          <w:szCs w:val="24"/>
           <w:rtl/>
         </w:rPr>
         <w:t>י</w:t>
@@ -1457,6 +1928,8 @@
       <w:r>
         <w:rPr>
           <w:rFonts w:hint="cs"/>
+          <w:sz w:val="24"/>
+          <w:szCs w:val="24"/>
           <w:rtl/>
         </w:rPr>
         <w:t>נתיים.</w:t>
@@ -1472,10 +1945,16 @@
         <w:tabs>
           <w:tab w:val="left" w:pos="1827"/>
         </w:tabs>
-      </w:pPr>
-      <w:r>
-        <w:rPr>
-          <w:rFonts w:hint="cs"/>
+        <w:rPr>
+          <w:sz w:val="24"/>
+          <w:szCs w:val="24"/>
+        </w:rPr>
+      </w:pPr>
+      <w:r>
+        <w:rPr>
+          <w:rFonts w:hint="cs"/>
+          <w:sz w:val="24"/>
+          <w:szCs w:val="24"/>
           <w:rtl/>
         </w:rPr>
         <w:t>ניצור מערכת הלוקחת את כל הקבצים בתיקייה הראשית של הפרויקט ומוסיפה את כל הקבצים לפרויקט</w:t>
@@ -1483,6 +1962,8 @@
       <w:r>
         <w:rPr>
           <w:rFonts w:hint="cs"/>
+          <w:sz w:val="24"/>
+          <w:szCs w:val="24"/>
           <w:rtl/>
         </w:rPr>
         <w:t>.</w:t>
@@ -1495,22 +1976,41 @@
           <w:tab w:val="left" w:pos="1827"/>
         </w:tabs>
         <w:rPr>
-          <w:rtl/>
-        </w:rPr>
-      </w:pPr>
-      <w:r>
-        <w:rPr>
-          <w:rFonts w:hint="cs"/>
+          <w:sz w:val="24"/>
+          <w:szCs w:val="24"/>
+          <w:rtl/>
+        </w:rPr>
+      </w:pPr>
+      <w:r>
+        <w:rPr>
+          <w:rFonts w:hint="cs"/>
+          <w:sz w:val="24"/>
+          <w:szCs w:val="24"/>
           <w:rtl/>
         </w:rPr>
         <w:t xml:space="preserve">(יש לשים לב, כרגע המערכת סורקת רק קבצים עם סיומת </w:t>
       </w:r>
       <w:r>
-        <w:t>.py</w:t>
-      </w:r>
-      <w:r>
-        <w:rPr>
-          <w:rFonts w:hint="cs"/>
+        <w:rPr>
+          <w:sz w:val="24"/>
+          <w:szCs w:val="24"/>
+        </w:rPr>
+        <w:t>.</w:t>
+      </w:r>
+      <w:proofErr w:type="spellStart"/>
+      <w:r>
+        <w:rPr>
+          <w:sz w:val="24"/>
+          <w:szCs w:val="24"/>
+        </w:rPr>
+        <w:t>py</w:t>
+      </w:r>
+      <w:proofErr w:type="spellEnd"/>
+      <w:r>
+        <w:rPr>
+          <w:rFonts w:hint="cs"/>
+          <w:sz w:val="24"/>
+          <w:szCs w:val="24"/>
           <w:rtl/>
         </w:rPr>
         <w:t>)</w:t>
@@ -1527,12 +2027,16 @@
           <w:tab w:val="left" w:pos="1827"/>
         </w:tabs>
         <w:rPr>
-          <w:rtl/>
-        </w:rPr>
-      </w:pPr>
-      <w:r>
-        <w:rPr>
-          <w:rFonts w:hint="cs"/>
+          <w:sz w:val="24"/>
+          <w:szCs w:val="24"/>
+          <w:rtl/>
+        </w:rPr>
+      </w:pPr>
+      <w:r>
+        <w:rPr>
+          <w:rFonts w:hint="cs"/>
+          <w:sz w:val="24"/>
+          <w:szCs w:val="24"/>
           <w:rtl/>
         </w:rPr>
         <w:t>הוספת פונקציונליות סריקת הקבצים דרך האתר.</w:t>
@@ -1548,10 +2052,16 @@
         <w:tabs>
           <w:tab w:val="left" w:pos="1827"/>
         </w:tabs>
-      </w:pPr>
-      <w:r>
-        <w:rPr>
-          <w:rFonts w:hint="cs"/>
+        <w:rPr>
+          <w:sz w:val="24"/>
+          <w:szCs w:val="24"/>
+        </w:rPr>
+      </w:pPr>
+      <w:r>
+        <w:rPr>
+          <w:rFonts w:hint="cs"/>
+          <w:sz w:val="24"/>
+          <w:szCs w:val="24"/>
           <w:rtl/>
         </w:rPr>
         <w:t>הוספת דרך להצגת תוצאות הסריקה לכל קובץ.</w:t>
@@ -1568,19 +2078,1445 @@
           <w:tab w:val="left" w:pos="1827"/>
         </w:tabs>
         <w:rPr>
-          <w:rtl/>
-        </w:rPr>
-      </w:pPr>
-      <w:r>
-        <w:rPr>
-          <w:rFonts w:hint="cs"/>
+          <w:sz w:val="24"/>
+          <w:szCs w:val="24"/>
+        </w:rPr>
+      </w:pPr>
+      <w:r>
+        <w:rPr>
+          <w:rFonts w:hint="cs"/>
+          <w:sz w:val="24"/>
+          <w:szCs w:val="24"/>
           <w:rtl/>
         </w:rPr>
         <w:t xml:space="preserve">לממש </w:t>
       </w:r>
       <w:r>
+        <w:rPr>
+          <w:sz w:val="24"/>
+          <w:szCs w:val="24"/>
+        </w:rPr>
         <w:t>ignore</w:t>
       </w:r>
+    </w:p>
+    <w:p>
+      <w:pPr>
+        <w:bidi w:val="0"/>
+        <w:rPr>
+          <w:sz w:val="24"/>
+          <w:szCs w:val="24"/>
+          <w:rtl/>
+        </w:rPr>
+      </w:pPr>
+      <w:r>
+        <w:rPr>
+          <w:sz w:val="24"/>
+          <w:szCs w:val="24"/>
+          <w:rtl/>
+        </w:rPr>
+        <w:br w:type="page"/>
+      </w:r>
+    </w:p>
+    <w:p>
+      <w:pPr>
+        <w:pStyle w:val="a5"/>
+        <w:tabs>
+          <w:tab w:val="left" w:pos="1827"/>
+        </w:tabs>
+        <w:jc w:val="center"/>
+        <w:rPr>
+          <w:sz w:val="28"/>
+          <w:szCs w:val="28"/>
+          <w:u w:val="single"/>
+          <w:rtl/>
+        </w:rPr>
+      </w:pPr>
+      <w:r>
+        <w:rPr>
+          <w:rFonts w:hint="cs"/>
+          <w:sz w:val="28"/>
+          <w:szCs w:val="28"/>
+          <w:u w:val="single"/>
+          <w:rtl/>
+        </w:rPr>
+        <w:lastRenderedPageBreak/>
+        <w:t>תהליך העבודה</w:t>
+      </w:r>
+    </w:p>
+    <w:p>
+      <w:pPr>
+        <w:pStyle w:val="a5"/>
+        <w:numPr>
+          <w:ilvl w:val="0"/>
+          <w:numId w:val="2"/>
+        </w:numPr>
+        <w:tabs>
+          <w:tab w:val="left" w:pos="1827"/>
+        </w:tabs>
+      </w:pPr>
+      <w:r>
+        <w:rPr>
+          <w:rFonts w:hint="cs"/>
+          <w:rtl/>
+        </w:rPr>
+        <w:t xml:space="preserve">שלב </w:t>
+      </w:r>
+      <w:r>
+        <w:rPr>
+          <w:rFonts w:hint="cs"/>
+          <w:rtl/>
+        </w:rPr>
+        <w:t>1:</w:t>
+      </w:r>
+    </w:p>
+    <w:p>
+      <w:pPr>
+        <w:tabs>
+          <w:tab w:val="left" w:pos="1827"/>
+        </w:tabs>
+        <w:rPr>
+          <w:rtl/>
+        </w:rPr>
+      </w:pPr>
+      <w:r>
+        <w:rPr>
+          <w:rFonts w:hint="cs"/>
+          <w:rtl/>
+        </w:rPr>
+        <w:t>מימשנו 2 כלים לניתוח קוד סטטי, לבדיקה כך שהדרך שבה אנו מממשים אותם יכולה להתרחב.</w:t>
+      </w:r>
+    </w:p>
+    <w:p>
+      <w:pPr>
+        <w:pStyle w:val="a5"/>
+        <w:numPr>
+          <w:ilvl w:val="0"/>
+          <w:numId w:val="2"/>
+        </w:numPr>
+        <w:tabs>
+          <w:tab w:val="left" w:pos="1827"/>
+        </w:tabs>
+      </w:pPr>
+      <w:r>
+        <w:rPr>
+          <w:rFonts w:hint="cs"/>
+          <w:rtl/>
+        </w:rPr>
+        <w:t>שלב 2:</w:t>
+      </w:r>
+    </w:p>
+    <w:p>
+      <w:pPr>
+        <w:tabs>
+          <w:tab w:val="left" w:pos="1827"/>
+        </w:tabs>
+        <w:rPr>
+          <w:rtl/>
+        </w:rPr>
+      </w:pPr>
+      <w:r>
+        <w:rPr>
+          <w:rFonts w:hint="cs"/>
+          <w:rtl/>
+        </w:rPr>
+        <w:t xml:space="preserve">מימוש </w:t>
+      </w:r>
+      <w:r>
+        <w:rPr>
+          <w:rFonts w:hint="cs"/>
+        </w:rPr>
+        <w:t>UI</w:t>
+      </w:r>
+      <w:r>
+        <w:rPr>
+          <w:rFonts w:hint="cs"/>
+          <w:rtl/>
+        </w:rPr>
+        <w:t xml:space="preserve"> בסיסי המקבל שם פרויקט, ותיקיית פרויקט </w:t>
+      </w:r>
+      <w:r>
+        <w:rPr>
+          <w:rFonts w:hint="cs"/>
+          <w:rtl/>
+        </w:rPr>
+        <w:t xml:space="preserve">ומוסיף את כל </w:t>
+      </w:r>
+      <w:r>
+        <w:rPr>
+          <w:rFonts w:hint="cs"/>
+          <w:rtl/>
+        </w:rPr>
+        <w:t>קבצי הפייתון</w:t>
+      </w:r>
+      <w:r>
+        <w:rPr>
+          <w:rFonts w:hint="cs"/>
+          <w:rtl/>
+        </w:rPr>
+        <w:t xml:space="preserve"> תחת הפרויקט</w:t>
+      </w:r>
+    </w:p>
+    <w:p>
+      <w:pPr>
+        <w:tabs>
+          <w:tab w:val="left" w:pos="1827"/>
+        </w:tabs>
+        <w:rPr>
+          <w:rtl/>
+        </w:rPr>
+      </w:pPr>
+      <w:r>
+        <w:rPr>
+          <w:rFonts w:hint="cs"/>
+          <w:rtl/>
+        </w:rPr>
+        <w:t xml:space="preserve">בשלב זה הוחלט כי נתעסק בסריקה של קבצי פייתון בלבד, לפחות עד מועד ההגשה, שכן הוספת כלים לסריקת שפות אחרות (במידה וקיימים, לא הוקדש זמן לחיפוש) יגרור דרישה לבחירת כלים לניתוח קוד עבור כל קובץ, מה שאנו ראינו כמיותר לזמן זה ולא </w:t>
+      </w:r>
+      <w:r>
+        <w:rPr>
+          <w:rFonts w:hint="cs"/>
+          <w:rtl/>
+        </w:rPr>
+        <w:t>מקדם</w:t>
+      </w:r>
+      <w:r>
+        <w:rPr>
+          <w:rFonts w:hint="cs"/>
+          <w:rtl/>
+        </w:rPr>
+        <w:t xml:space="preserve"> את מטרת הפרויקט</w:t>
+      </w:r>
+      <w:r>
+        <w:rPr>
+          <w:rFonts w:hint="cs"/>
+          <w:rtl/>
+        </w:rPr>
+        <w:t>.</w:t>
+      </w:r>
+    </w:p>
+    <w:p>
+      <w:pPr>
+        <w:pStyle w:val="a5"/>
+        <w:numPr>
+          <w:ilvl w:val="0"/>
+          <w:numId w:val="2"/>
+        </w:numPr>
+        <w:tabs>
+          <w:tab w:val="left" w:pos="1827"/>
+        </w:tabs>
+      </w:pPr>
+      <w:r>
+        <w:rPr>
+          <w:rFonts w:hint="cs"/>
+          <w:rtl/>
+        </w:rPr>
+        <w:t>שלב 3:</w:t>
+      </w:r>
+    </w:p>
+    <w:p>
+      <w:pPr>
+        <w:tabs>
+          <w:tab w:val="left" w:pos="1827"/>
+        </w:tabs>
+        <w:rPr>
+          <w:rtl/>
+        </w:rPr>
+      </w:pPr>
+      <w:r>
+        <w:rPr>
+          <w:rFonts w:hint="cs"/>
+          <w:rtl/>
+        </w:rPr>
+        <w:t xml:space="preserve">נעשה את שמירת הפרויקטים באמצעות </w:t>
+      </w:r>
+      <w:r>
+        <w:t>Json</w:t>
+      </w:r>
+      <w:r>
+        <w:rPr>
+          <w:rFonts w:hint="cs"/>
+          <w:rtl/>
+        </w:rPr>
+        <w:t xml:space="preserve"> פשוט, שכן כל מה שאנו צריכים זה שמירת שם הפרויקט (שמשמש גם כ ת.ז. הפרויקט)</w:t>
+      </w:r>
+      <w:r>
+        <w:rPr>
+          <w:rFonts w:hint="cs"/>
+          <w:rtl/>
+        </w:rPr>
+        <w:t xml:space="preserve">, מספר מאפיינים ורשימת הקבצים. הסיבה לשימוש </w:t>
+      </w:r>
+      <w:r>
+        <w:t>Json</w:t>
+      </w:r>
+      <w:r>
+        <w:rPr>
+          <w:rFonts w:hint="cs"/>
+          <w:rtl/>
+        </w:rPr>
+        <w:t xml:space="preserve"> היא רשימת הקבצים הארוכה, שכן </w:t>
+      </w:r>
+      <w:r>
+        <w:rPr>
+          <w:rFonts w:hint="cs"/>
+          <w:rtl/>
+        </w:rPr>
+        <w:t>ייווצ</w:t>
+      </w:r>
+      <w:r>
+        <w:rPr>
+          <w:rFonts w:hint="eastAsia"/>
+          <w:rtl/>
+        </w:rPr>
+        <w:t>ר</w:t>
+      </w:r>
+      <w:r>
+        <w:rPr>
+          <w:rFonts w:hint="cs"/>
+          <w:rtl/>
+        </w:rPr>
+        <w:t xml:space="preserve"> לנו מסד נתונים מנופח</w:t>
+      </w:r>
+      <w:r>
+        <w:rPr>
+          <w:rFonts w:hint="cs"/>
+          <w:rtl/>
+        </w:rPr>
+        <w:t>.</w:t>
+      </w:r>
+    </w:p>
+    <w:p>
+      <w:pPr>
+        <w:tabs>
+          <w:tab w:val="left" w:pos="1827"/>
+        </w:tabs>
+        <w:rPr>
+          <w:rtl/>
+        </w:rPr>
+      </w:pPr>
+      <w:r>
+        <w:rPr>
+          <w:rFonts w:hint="cs"/>
+          <w:rtl/>
+        </w:rPr>
+        <w:t>ראינו שימוש ב</w:t>
+      </w:r>
+      <w:proofErr w:type="spellStart"/>
+      <w:r>
+        <w:t>sql</w:t>
+      </w:r>
+      <w:proofErr w:type="spellEnd"/>
+      <w:r>
+        <w:rPr>
+          <w:rFonts w:hint="cs"/>
+          <w:rtl/>
+        </w:rPr>
+        <w:t xml:space="preserve"> כמיותר </w:t>
+      </w:r>
+      <w:r>
+        <w:rPr>
+          <w:rFonts w:hint="cs"/>
+          <w:b/>
+          <w:bCs/>
+          <w:rtl/>
+        </w:rPr>
+        <w:t>לשלב זה</w:t>
+      </w:r>
+      <w:r>
+        <w:rPr>
+          <w:rFonts w:hint="cs"/>
+          <w:rtl/>
+        </w:rPr>
+        <w:t>.</w:t>
+      </w:r>
+    </w:p>
+    <w:p>
+      <w:pPr>
+        <w:pStyle w:val="a5"/>
+        <w:numPr>
+          <w:ilvl w:val="0"/>
+          <w:numId w:val="2"/>
+        </w:numPr>
+        <w:tabs>
+          <w:tab w:val="left" w:pos="1827"/>
+        </w:tabs>
+      </w:pPr>
+      <w:r>
+        <w:rPr>
+          <w:rFonts w:hint="cs"/>
+          <w:rtl/>
+        </w:rPr>
+        <w:t>שלב 4:</w:t>
+      </w:r>
+    </w:p>
+    <w:p>
+      <w:pPr>
+        <w:tabs>
+          <w:tab w:val="left" w:pos="1827"/>
+        </w:tabs>
+        <w:rPr>
+          <w:rtl/>
+        </w:rPr>
+      </w:pPr>
+      <w:r>
+        <w:rPr>
+          <w:rFonts w:hint="cs"/>
+          <w:rtl/>
+        </w:rPr>
+        <w:t xml:space="preserve">הוספת קבצים ידנית לפרויקט תעשה על ידי הכנסת </w:t>
+      </w:r>
+      <w:r>
+        <w:t>Path</w:t>
+      </w:r>
+      <w:r>
+        <w:rPr>
+          <w:rFonts w:hint="cs"/>
+          <w:rtl/>
+        </w:rPr>
+        <w:t xml:space="preserve"> אבסולוטי או </w:t>
+      </w:r>
+      <w:r>
+        <w:t>Path</w:t>
+      </w:r>
+      <w:r>
+        <w:rPr>
+          <w:rFonts w:hint="cs"/>
+          <w:rtl/>
+        </w:rPr>
+        <w:t xml:space="preserve"> רלטיבי לתיקיית המקור של הפרויקט</w:t>
+      </w:r>
+      <w:r>
+        <w:rPr>
+          <w:rFonts w:hint="cs"/>
+          <w:rtl/>
+        </w:rPr>
+        <w:t>.</w:t>
+      </w:r>
+    </w:p>
+    <w:p>
+      <w:pPr>
+        <w:tabs>
+          <w:tab w:val="left" w:pos="1827"/>
+        </w:tabs>
+        <w:rPr>
+          <w:rtl/>
+        </w:rPr>
+      </w:pPr>
+      <w:r>
+        <w:rPr>
+          <w:rFonts w:hint="cs"/>
+          <w:rtl/>
+        </w:rPr>
+        <w:t xml:space="preserve">בסוף החלטנו, לפישוט הפרויקט, לא לקבל </w:t>
+      </w:r>
+      <w:r>
+        <w:t>Path</w:t>
+      </w:r>
+      <w:r>
+        <w:rPr>
+          <w:rFonts w:hint="cs"/>
+          <w:rtl/>
+        </w:rPr>
+        <w:t xml:space="preserve"> אבסולוטי, אלא ליצור רק פרויקטים בעלי תיקיית מקור ולהוסיף רק מסלולים </w:t>
+      </w:r>
+      <w:r>
+        <w:rPr>
+          <w:rFonts w:hint="cs"/>
+          <w:rtl/>
+        </w:rPr>
+        <w:t>רלטיביים מתיקייה זו</w:t>
+      </w:r>
+      <w:r>
+        <w:rPr>
+          <w:rFonts w:hint="cs"/>
+          <w:rtl/>
+        </w:rPr>
+        <w:t>.</w:t>
+      </w:r>
+    </w:p>
+    <w:p>
+      <w:pPr>
+        <w:pStyle w:val="a5"/>
+        <w:numPr>
+          <w:ilvl w:val="0"/>
+          <w:numId w:val="2"/>
+        </w:numPr>
+        <w:tabs>
+          <w:tab w:val="left" w:pos="1827"/>
+        </w:tabs>
+      </w:pPr>
+      <w:r>
+        <w:rPr>
+          <w:rFonts w:hint="cs"/>
+          <w:rtl/>
+        </w:rPr>
+        <w:t>שלב 5:</w:t>
+      </w:r>
+    </w:p>
+    <w:p>
+      <w:pPr>
+        <w:tabs>
+          <w:tab w:val="left" w:pos="1827"/>
+        </w:tabs>
+        <w:rPr>
+          <w:rtl/>
+        </w:rPr>
+      </w:pPr>
+      <w:r>
+        <w:rPr>
+          <w:rFonts w:hint="cs"/>
+          <w:rtl/>
+        </w:rPr>
+        <w:t xml:space="preserve">הוספת </w:t>
+      </w:r>
+      <w:r>
+        <w:rPr>
+          <w:rFonts w:hint="cs"/>
+        </w:rPr>
+        <w:t>UI</w:t>
+      </w:r>
+      <w:r>
+        <w:rPr>
+          <w:rFonts w:hint="cs"/>
+          <w:rtl/>
+        </w:rPr>
+        <w:t xml:space="preserve"> לסריקת הפרויקט ומימוש סריקת הפרויקט</w:t>
+      </w:r>
+      <w:r>
+        <w:rPr>
+          <w:rFonts w:hint="cs"/>
+          <w:rtl/>
+        </w:rPr>
+        <w:t>. השיטות ב</w:t>
+      </w:r>
+      <w:r>
+        <w:t>LLM/chat.py</w:t>
+      </w:r>
+      <w:r>
+        <w:rPr>
+          <w:rFonts w:hint="cs"/>
+          <w:rtl/>
+        </w:rPr>
+        <w:t xml:space="preserve"> (שם יתעדכן בהמשך) אחריות על סריקות הקבצים</w:t>
+      </w:r>
+      <w:r>
+        <w:rPr>
+          <w:rFonts w:hint="cs"/>
+          <w:rtl/>
+        </w:rPr>
+        <w:t>.</w:t>
+      </w:r>
+    </w:p>
+    <w:p>
+      <w:pPr>
+        <w:tabs>
+          <w:tab w:val="left" w:pos="1827"/>
+        </w:tabs>
+        <w:rPr>
+          <w:rtl/>
+        </w:rPr>
+      </w:pPr>
+      <w:r>
+        <w:rPr>
+          <w:rFonts w:hint="cs"/>
+          <w:rtl/>
+        </w:rPr>
+        <w:t>החלטנו שסריקת קובץ תישמר לפי הכלי לניתוח הקוד הסטטי, באופן הבא:</w:t>
+      </w:r>
+    </w:p>
+    <w:p>
+      <w:pPr>
+        <w:tabs>
+          <w:tab w:val="left" w:pos="1827"/>
+        </w:tabs>
+        <w:rPr>
+          <w:rtl/>
+        </w:rPr>
+      </w:pPr>
+      <w:r>
+        <w:rPr>
+          <w:rFonts w:hint="cs"/>
+          <w:rtl/>
+        </w:rPr>
+        <w:t xml:space="preserve">עבור סריקת כלי </w:t>
+      </w:r>
+      <w:r>
+        <w:t>Bandit</w:t>
+      </w:r>
+      <w:r>
+        <w:rPr>
+          <w:rFonts w:hint="cs"/>
+          <w:rtl/>
+        </w:rPr>
+        <w:t xml:space="preserve"> לקובץ </w:t>
+      </w:r>
+      <w:r>
+        <w:t>app.py</w:t>
+      </w:r>
+      <w:r>
+        <w:rPr>
+          <w:rFonts w:hint="cs"/>
+          <w:rtl/>
+        </w:rPr>
+        <w:t xml:space="preserve"> בתיקייה </w:t>
+      </w:r>
+      <w:r>
+        <w:t>C:/temp</w:t>
+      </w:r>
+      <w:r>
+        <w:rPr>
+          <w:rFonts w:hint="cs"/>
+          <w:rtl/>
+        </w:rPr>
+        <w:t xml:space="preserve">, </w:t>
+      </w:r>
+      <w:proofErr w:type="spellStart"/>
+      <w:r>
+        <w:rPr>
+          <w:rFonts w:hint="cs"/>
+          <w:rtl/>
+        </w:rPr>
+        <w:t>הסריקת</w:t>
+      </w:r>
+      <w:proofErr w:type="spellEnd"/>
+      <w:r>
+        <w:rPr>
+          <w:rFonts w:hint="cs"/>
+          <w:rtl/>
+        </w:rPr>
+        <w:t xml:space="preserve"> תישמר בקובץ:</w:t>
+      </w:r>
+    </w:p>
+    <w:p>
+      <w:pPr>
+        <w:tabs>
+          <w:tab w:val="left" w:pos="1827"/>
+        </w:tabs>
+        <w:bidi w:val="0"/>
+      </w:pPr>
+      <w:r>
+        <w:t>./LLM/Bandit/C-temp-apppy.txt</w:t>
+      </w:r>
+    </w:p>
+    <w:p>
+      <w:pPr>
+        <w:tabs>
+          <w:tab w:val="left" w:pos="1827"/>
+        </w:tabs>
+        <w:rPr>
+          <w:rtl/>
+        </w:rPr>
+      </w:pPr>
+      <w:r>
+        <w:rPr>
+          <w:rFonts w:hint="cs"/>
+          <w:rtl/>
+        </w:rPr>
+        <w:t xml:space="preserve">*נשתמש בתרגום מסלול חד-חד ערכי </w:t>
+      </w:r>
+      <w:r>
+        <w:rPr>
+          <w:rFonts w:hint="cs"/>
+          <w:rtl/>
+        </w:rPr>
+        <w:t>(</w:t>
+      </w:r>
+      <w:proofErr w:type="spellStart"/>
+      <w:r>
+        <w:t>chat.get_normalized_path</w:t>
+      </w:r>
+      <w:proofErr w:type="spellEnd"/>
+      <w:r>
+        <w:rPr>
+          <w:rFonts w:hint="cs"/>
+          <w:rtl/>
+        </w:rPr>
+        <w:t xml:space="preserve">) </w:t>
+      </w:r>
+      <w:r>
+        <w:rPr>
+          <w:rFonts w:hint="cs"/>
+          <w:rtl/>
+        </w:rPr>
+        <w:t>כך שסריקת קבצים תהיה מקושרת בפשטות למיקום הקובץ, ובונוס נוסף משמירה זו, היא יכולת שיתוף הסריקות בין פרויקטים, במידה והם חולקים קבצים.</w:t>
+      </w:r>
+    </w:p>
+    <w:p>
+      <w:pPr>
+        <w:tabs>
+          <w:tab w:val="left" w:pos="1827"/>
+        </w:tabs>
+        <w:rPr>
+          <w:rtl/>
+        </w:rPr>
+      </w:pPr>
+      <w:r>
+        <w:rPr>
+          <w:rFonts w:hint="cs"/>
+          <w:rtl/>
+        </w:rPr>
+        <w:t xml:space="preserve">לאחר שמירת הסריקות, </w:t>
+      </w:r>
+      <w:r>
+        <w:rPr>
+          <w:rFonts w:hint="cs"/>
+          <w:rtl/>
+        </w:rPr>
+        <w:t xml:space="preserve">נפרמט ונסכם אותם בתיקייה </w:t>
+      </w:r>
+      <w:r>
+        <w:t>scans</w:t>
+      </w:r>
+      <w:r>
+        <w:rPr>
+          <w:rFonts w:hint="cs"/>
+          <w:rtl/>
+        </w:rPr>
+        <w:t xml:space="preserve"> ואת התיקונים של </w:t>
+      </w:r>
+      <w:proofErr w:type="spellStart"/>
+      <w:r>
+        <w:t>chatgpt</w:t>
+      </w:r>
+      <w:proofErr w:type="spellEnd"/>
+      <w:r>
+        <w:rPr>
+          <w:rFonts w:hint="cs"/>
+          <w:rtl/>
+        </w:rPr>
+        <w:t xml:space="preserve"> נשמור בתיקייה </w:t>
+      </w:r>
+      <w:r>
+        <w:t>fixes</w:t>
+      </w:r>
+      <w:r>
+        <w:rPr>
+          <w:rFonts w:hint="cs"/>
+          <w:rtl/>
+        </w:rPr>
+        <w:t>.</w:t>
+      </w:r>
+    </w:p>
+    <w:p>
+      <w:pPr>
+        <w:tabs>
+          <w:tab w:val="left" w:pos="1827"/>
+        </w:tabs>
+        <w:rPr>
+          <w:rtl/>
+        </w:rPr>
+      </w:pPr>
+      <w:r>
+        <w:rPr>
+          <w:rFonts w:hint="cs"/>
+          <w:rtl/>
+        </w:rPr>
+        <w:t xml:space="preserve">לאחר תקלות בעניין שמירת הקבצים, בשל </w:t>
+      </w:r>
+      <w:r>
+        <w:t>escape characters</w:t>
+      </w:r>
+      <w:r>
+        <w:rPr>
+          <w:rFonts w:hint="cs"/>
+          <w:rtl/>
+        </w:rPr>
+        <w:t xml:space="preserve"> או ", : שמנעו שמירה ב</w:t>
+      </w:r>
+      <w:r>
+        <w:rPr>
+          <w:rFonts w:hint="cs"/>
+        </w:rPr>
+        <w:t>J</w:t>
+      </w:r>
+      <w:r>
+        <w:t>SON</w:t>
+      </w:r>
+      <w:r>
+        <w:rPr>
+          <w:rFonts w:hint="cs"/>
+          <w:rtl/>
+        </w:rPr>
+        <w:t xml:space="preserve">, החלטנו לשמור את הפתרונות בבסיס 64. </w:t>
+      </w:r>
+    </w:p>
+    <w:p>
+      <w:pPr>
+        <w:tabs>
+          <w:tab w:val="left" w:pos="1827"/>
+        </w:tabs>
+        <w:rPr>
+          <w:rtl/>
+        </w:rPr>
+      </w:pPr>
+      <w:r>
+        <w:rPr>
+          <w:rFonts w:hint="cs"/>
+          <w:rtl/>
+        </w:rPr>
+        <w:t>הסיבה שלא עשינו זאת עבור סיכום הסריקות, היא שהתווים בעברית בבסיס 64 לא מתורגמים בחזרה לעברית.</w:t>
+      </w:r>
+      <w:r>
+        <w:rPr>
+          <w:rFonts w:hint="cs"/>
+          <w:rtl/>
+        </w:rPr>
+        <w:t xml:space="preserve"> לכן, שם בחרנו לתרגם את התווים הפוגעים כמו \ ל- </w:t>
+      </w:r>
+      <w:r>
+        <w:t>/</w:t>
+      </w:r>
+      <w:r>
+        <w:rPr>
+          <w:rFonts w:hint="cs"/>
+          <w:rtl/>
+        </w:rPr>
+        <w:t xml:space="preserve"> . מעבר לכך, לא מצאנו בעיות.</w:t>
+      </w:r>
+    </w:p>
+    <w:p>
+      <w:pPr>
+        <w:tabs>
+          <w:tab w:val="left" w:pos="1827"/>
+        </w:tabs>
+        <w:rPr>
+          <w:rtl/>
+        </w:rPr>
+      </w:pPr>
+    </w:p>
+    <w:p>
+      <w:pPr>
+        <w:tabs>
+          <w:tab w:val="left" w:pos="1827"/>
+        </w:tabs>
+        <w:rPr>
+          <w:rtl/>
+        </w:rPr>
+      </w:pPr>
+    </w:p>
+    <w:p>
+      <w:pPr>
+        <w:tabs>
+          <w:tab w:val="left" w:pos="1827"/>
+        </w:tabs>
+        <w:rPr>
+          <w:rtl/>
+        </w:rPr>
+      </w:pPr>
+      <w:r>
+        <w:rPr>
+          <w:rFonts w:hint="cs"/>
+          <w:rtl/>
+        </w:rPr>
+        <w:lastRenderedPageBreak/>
+        <w:t xml:space="preserve">בעתיד, כמובן שנרצה להרחיב את התוכנה. </w:t>
+      </w:r>
+    </w:p>
+    <w:p>
+      <w:pPr>
+        <w:tabs>
+          <w:tab w:val="left" w:pos="1827"/>
+        </w:tabs>
+        <w:rPr>
+          <w:rtl/>
+        </w:rPr>
+      </w:pPr>
+      <w:r>
+        <w:rPr>
+          <w:rFonts w:hint="cs"/>
+          <w:rtl/>
+        </w:rPr>
+        <w:t xml:space="preserve">נעשה זאת ע"י הוספה פשוטה של כלי לניתוח סטטי בקובץ </w:t>
+      </w:r>
+      <w:r>
+        <w:t>analyzers.py</w:t>
+      </w:r>
+      <w:r>
+        <w:rPr>
+          <w:rFonts w:hint="cs"/>
+          <w:rtl/>
+        </w:rPr>
+        <w:t xml:space="preserve"> שמממש את כלל השיטות</w:t>
+      </w:r>
+      <w:r>
+        <w:rPr>
+          <w:rFonts w:hint="cs"/>
+          <w:rtl/>
+        </w:rPr>
+        <w:t xml:space="preserve"> </w:t>
+      </w:r>
+      <w:r>
+        <w:rPr>
+          <w:rFonts w:hint="cs"/>
+          <w:rtl/>
+        </w:rPr>
+        <w:t>ה</w:t>
+      </w:r>
+      <w:r>
+        <w:rPr>
+          <w:rFonts w:hint="cs"/>
+          <w:rtl/>
+        </w:rPr>
+        <w:t xml:space="preserve">דרושות: </w:t>
+      </w:r>
+      <w:proofErr w:type="spellStart"/>
+      <w:r>
+        <w:t>get_name</w:t>
+      </w:r>
+      <w:proofErr w:type="spellEnd"/>
+      <w:r>
+        <w:t xml:space="preserve">(), </w:t>
+      </w:r>
+      <w:proofErr w:type="spellStart"/>
+      <w:r>
+        <w:t>scan_file</w:t>
+      </w:r>
+      <w:proofErr w:type="spellEnd"/>
+      <w:r>
+        <w:t xml:space="preserve">(), </w:t>
+      </w:r>
+      <w:proofErr w:type="spellStart"/>
+      <w:r>
+        <w:t>split_output</w:t>
+      </w:r>
+      <w:proofErr w:type="spellEnd"/>
+      <w:r>
+        <w:t>()</w:t>
+      </w:r>
+      <w:r>
+        <w:rPr>
+          <w:rFonts w:hint="cs"/>
+          <w:rtl/>
+        </w:rPr>
+        <w:t>.</w:t>
+      </w:r>
+    </w:p>
+    <w:p>
+      <w:pPr>
+        <w:tabs>
+          <w:tab w:val="left" w:pos="1827"/>
+        </w:tabs>
+        <w:rPr>
+          <w:rtl/>
+        </w:rPr>
+      </w:pPr>
+      <w:r>
+        <w:rPr>
+          <w:rFonts w:hint="cs"/>
+          <w:rtl/>
+        </w:rPr>
+        <w:t>ר</w:t>
+      </w:r>
+      <w:r>
+        <w:rPr>
+          <w:rFonts w:hint="cs"/>
+          <w:rtl/>
+        </w:rPr>
+        <w:t>ישום</w:t>
+      </w:r>
+      <w:r>
+        <w:rPr>
+          <w:rFonts w:hint="cs"/>
+          <w:rtl/>
+        </w:rPr>
+        <w:t xml:space="preserve"> במערך </w:t>
+      </w:r>
+      <w:r>
+        <w:t>STA</w:t>
+      </w:r>
+      <w:r>
+        <w:rPr>
+          <w:rFonts w:hint="cs"/>
+          <w:rtl/>
+        </w:rPr>
+        <w:t xml:space="preserve"> והוספת תיקייה לשמירת הסריקות במערך </w:t>
+      </w:r>
+      <w:proofErr w:type="spellStart"/>
+      <w:r>
+        <w:rPr>
+          <w:rFonts w:hint="cs"/>
+        </w:rPr>
+        <w:t>O</w:t>
+      </w:r>
+      <w:r>
+        <w:t>ut_paths</w:t>
+      </w:r>
+      <w:proofErr w:type="spellEnd"/>
+      <w:r>
+        <w:rPr>
+          <w:rFonts w:hint="cs"/>
+          <w:rtl/>
+        </w:rPr>
+        <w:t>.</w:t>
+      </w:r>
+    </w:p>
+    <w:p>
+      <w:pPr>
+        <w:tabs>
+          <w:tab w:val="left" w:pos="1827"/>
+        </w:tabs>
+        <w:rPr>
+          <w:rtl/>
+        </w:rPr>
+      </w:pPr>
+    </w:p>
+    <w:p>
+      <w:pPr>
+        <w:tabs>
+          <w:tab w:val="left" w:pos="1827"/>
+        </w:tabs>
+        <w:rPr>
+          <w:b/>
+          <w:bCs/>
+          <w:rtl/>
+        </w:rPr>
+      </w:pPr>
+      <w:r>
+        <w:rPr>
+          <w:rFonts w:hint="cs"/>
+          <w:b/>
+          <w:bCs/>
+          <w:rtl/>
+        </w:rPr>
+        <w:t>תקלות שנתקלנו בהם במהלך הדרך:</w:t>
+      </w:r>
+    </w:p>
+    <w:p>
+      <w:pPr>
+        <w:pStyle w:val="a5"/>
+        <w:numPr>
+          <w:ilvl w:val="0"/>
+          <w:numId w:val="2"/>
+        </w:numPr>
+        <w:tabs>
+          <w:tab w:val="left" w:pos="1827"/>
+        </w:tabs>
+        <w:rPr>
+          <w:rtl/>
+        </w:rPr>
+      </w:pPr>
+      <w:r>
+        <w:rPr>
+          <w:rFonts w:hint="cs"/>
+          <w:rtl/>
+        </w:rPr>
+        <w:t xml:space="preserve">כאשר יוצרים \ עורכים פרויקט, לפעמים ישנן תיקיות כמו </w:t>
+      </w:r>
+      <w:r>
+        <w:t>/</w:t>
+      </w:r>
+      <w:proofErr w:type="spellStart"/>
+      <w:r>
+        <w:t>venv</w:t>
+      </w:r>
+      <w:proofErr w:type="spellEnd"/>
+      <w:r>
+        <w:rPr>
+          <w:rFonts w:hint="cs"/>
+          <w:rtl/>
+        </w:rPr>
+        <w:t xml:space="preserve"> או קבצים בשם </w:t>
+      </w:r>
+      <w:r>
+        <w:t>__</w:t>
+      </w:r>
+      <w:proofErr w:type="spellStart"/>
+      <w:r>
+        <w:t>pycache</w:t>
+      </w:r>
+      <w:proofErr w:type="spellEnd"/>
+      <w:r>
+        <w:t>__</w:t>
+      </w:r>
+      <w:r>
+        <w:rPr>
+          <w:rFonts w:hint="cs"/>
+          <w:rtl/>
+        </w:rPr>
+        <w:t xml:space="preserve"> שאנו לא מעוניינים לסרוק, והם מציפים לנו את הפרויקט.</w:t>
+      </w:r>
+    </w:p>
+    <w:p>
+      <w:pPr>
+        <w:tabs>
+          <w:tab w:val="left" w:pos="1827"/>
+        </w:tabs>
+        <w:ind w:left="720"/>
+        <w:rPr>
+          <w:rtl/>
+        </w:rPr>
+      </w:pPr>
+      <w:r>
+        <w:rPr>
+          <w:rFonts w:hint="cs"/>
+          <w:rtl/>
+        </w:rPr>
+        <w:t xml:space="preserve">לכן, הוספנו דרך להכניס </w:t>
+      </w:r>
+      <w:r>
+        <w:rPr>
+          <w:rFonts w:hint="cs"/>
+          <w:rtl/>
+        </w:rPr>
+        <w:t>התעלמות מקבצים אלו כאשר מוסיפים קבצים אוטומטית לפרויקט.</w:t>
+      </w:r>
+    </w:p>
+    <w:p>
+      <w:pPr>
+        <w:tabs>
+          <w:tab w:val="left" w:pos="1827"/>
+        </w:tabs>
+        <w:ind w:left="720"/>
+        <w:rPr>
+          <w:rtl/>
+        </w:rPr>
+      </w:pPr>
+      <w:r>
+        <w:rPr>
+          <w:rFonts w:hint="cs"/>
+          <w:rtl/>
+        </w:rPr>
+        <w:t xml:space="preserve">כניסות אשר מתחילות עם </w:t>
+      </w:r>
+      <w:r>
+        <w:t>/</w:t>
+      </w:r>
+      <w:r>
+        <w:rPr>
+          <w:rFonts w:hint="cs"/>
+          <w:rtl/>
+        </w:rPr>
+        <w:t xml:space="preserve">, למשל </w:t>
+      </w:r>
+      <w:r>
+        <w:t>/</w:t>
+      </w:r>
+      <w:proofErr w:type="spellStart"/>
+      <w:r>
+        <w:t>venv</w:t>
+      </w:r>
+      <w:proofErr w:type="spellEnd"/>
+      <w:r>
+        <w:rPr>
+          <w:rFonts w:hint="cs"/>
+          <w:rtl/>
+        </w:rPr>
+        <w:t xml:space="preserve"> או </w:t>
+      </w:r>
+      <w:r>
+        <w:t>/</w:t>
+      </w:r>
+      <w:proofErr w:type="spellStart"/>
+      <w:r>
+        <w:t>venv</w:t>
+      </w:r>
+      <w:proofErr w:type="spellEnd"/>
+      <w:r>
+        <w:t>/lib</w:t>
+      </w:r>
+      <w:r>
+        <w:rPr>
+          <w:rFonts w:hint="cs"/>
+          <w:rtl/>
+        </w:rPr>
+        <w:t xml:space="preserve"> ימנעו מכל הקבצים הנמצאים בתיקייה </w:t>
+      </w:r>
+      <w:r>
+        <w:t>/&lt;</w:t>
+      </w:r>
+      <w:proofErr w:type="spellStart"/>
+      <w:r>
+        <w:t>main_project_directory</w:t>
+      </w:r>
+      <w:proofErr w:type="spellEnd"/>
+      <w:r>
+        <w:t>&gt;/</w:t>
+      </w:r>
+      <w:proofErr w:type="spellStart"/>
+      <w:r>
+        <w:t>venv</w:t>
+      </w:r>
+      <w:proofErr w:type="spellEnd"/>
+      <w:r>
+        <w:t>/lib</w:t>
+      </w:r>
+      <w:r>
+        <w:rPr>
+          <w:rFonts w:hint="cs"/>
+          <w:rtl/>
+        </w:rPr>
+        <w:t xml:space="preserve"> להיכנס לפרויקט</w:t>
+      </w:r>
+    </w:p>
+    <w:p>
+      <w:pPr>
+        <w:tabs>
+          <w:tab w:val="left" w:pos="1827"/>
+        </w:tabs>
+        <w:ind w:left="720"/>
+        <w:rPr>
+          <w:rtl/>
+        </w:rPr>
+      </w:pPr>
+      <w:r>
+        <w:rPr>
+          <w:rFonts w:hint="cs"/>
+          <w:rtl/>
+        </w:rPr>
+        <w:t xml:space="preserve">כניסות שלא מתחילות עם </w:t>
+      </w:r>
+      <w:r>
+        <w:t>/</w:t>
+      </w:r>
+      <w:r>
+        <w:rPr>
+          <w:rFonts w:hint="cs"/>
+          <w:rtl/>
+        </w:rPr>
+        <w:t xml:space="preserve">, למשל </w:t>
+      </w:r>
+      <w:proofErr w:type="spellStart"/>
+      <w:r>
+        <w:t>pycache</w:t>
+      </w:r>
+      <w:proofErr w:type="spellEnd"/>
+      <w:r>
+        <w:rPr>
+          <w:rFonts w:hint="cs"/>
+          <w:rtl/>
+        </w:rPr>
+        <w:t xml:space="preserve">, ימנעו מכל קובץ אשר המסלול אליו מכיל </w:t>
+      </w:r>
+      <w:proofErr w:type="spellStart"/>
+      <w:r>
+        <w:t>pycache</w:t>
+      </w:r>
+      <w:proofErr w:type="spellEnd"/>
+      <w:r>
+        <w:rPr>
+          <w:rFonts w:hint="cs"/>
+          <w:rtl/>
+        </w:rPr>
+        <w:t xml:space="preserve"> להיכנס לפרויקט</w:t>
+      </w:r>
+      <w:r>
+        <w:rPr>
+          <w:rFonts w:hint="cs"/>
+          <w:rtl/>
+        </w:rPr>
+        <w:t>.</w:t>
+      </w:r>
+    </w:p>
+    <w:p>
+      <w:pPr>
+        <w:tabs>
+          <w:tab w:val="left" w:pos="1827"/>
+        </w:tabs>
+        <w:ind w:left="720"/>
+        <w:rPr>
+          <w:rtl/>
+        </w:rPr>
+      </w:pPr>
+      <w:r>
+        <w:rPr>
+          <w:rFonts w:hint="cs"/>
+          <w:rtl/>
+        </w:rPr>
+        <w:t xml:space="preserve">למשל, </w:t>
+      </w:r>
+      <w:r>
+        <w:t>/&lt;</w:t>
+      </w:r>
+      <w:proofErr w:type="spellStart"/>
+      <w:r>
+        <w:t>main_project_directory</w:t>
+      </w:r>
+      <w:proofErr w:type="spellEnd"/>
+      <w:r>
+        <w:t>&gt;/</w:t>
+      </w:r>
+      <w:proofErr w:type="spellStart"/>
+      <w:r>
+        <w:t>pycache</w:t>
+      </w:r>
+      <w:proofErr w:type="spellEnd"/>
+      <w:r>
+        <w:t>/lib</w:t>
+      </w:r>
+      <w:r>
+        <w:rPr>
+          <w:rFonts w:hint="cs"/>
+          <w:rtl/>
+        </w:rPr>
+        <w:t xml:space="preserve"> או </w:t>
+      </w:r>
+      <w:r>
+        <w:t>/&lt;</w:t>
+      </w:r>
+      <w:proofErr w:type="spellStart"/>
+      <w:r>
+        <w:t>main_project_directory</w:t>
+      </w:r>
+      <w:proofErr w:type="spellEnd"/>
+      <w:r>
+        <w:t>&gt;/__</w:t>
+      </w:r>
+      <w:proofErr w:type="spellStart"/>
+      <w:r>
+        <w:t>pycache</w:t>
+      </w:r>
+      <w:proofErr w:type="spellEnd"/>
+      <w:r>
+        <w:t>__</w:t>
+      </w:r>
+      <w:r>
+        <w:rPr>
+          <w:rFonts w:hint="cs"/>
+          <w:rtl/>
+        </w:rPr>
+        <w:t xml:space="preserve"> או </w:t>
+      </w:r>
+      <w:r>
+        <w:t>/&lt;</w:t>
+      </w:r>
+      <w:proofErr w:type="spellStart"/>
+      <w:r>
+        <w:t>main_project_directory</w:t>
+      </w:r>
+      <w:proofErr w:type="spellEnd"/>
+      <w:r>
+        <w:t>&gt;/</w:t>
+      </w:r>
+      <w:proofErr w:type="spellStart"/>
+      <w:r>
+        <w:t>dir</w:t>
+      </w:r>
+      <w:proofErr w:type="spellEnd"/>
+      <w:r>
+        <w:t>/__</w:t>
+      </w:r>
+      <w:proofErr w:type="spellStart"/>
+      <w:r>
+        <w:t>pycache</w:t>
+      </w:r>
+      <w:proofErr w:type="spellEnd"/>
+      <w:r>
+        <w:t>__</w:t>
+      </w:r>
+      <w:r>
+        <w:rPr>
+          <w:rFonts w:hint="cs"/>
+          <w:rtl/>
+        </w:rPr>
+        <w:t>.</w:t>
+      </w:r>
+      <w:r>
+        <w:rPr>
+          <w:rFonts w:hint="cs"/>
+          <w:rtl/>
+        </w:rPr>
+        <w:t xml:space="preserve"> לא יכנסו לפרויקט.</w:t>
+      </w:r>
+    </w:p>
+    <w:p>
+      <w:pPr>
+        <w:tabs>
+          <w:tab w:val="left" w:pos="1827"/>
+        </w:tabs>
+        <w:rPr>
+          <w:rtl/>
+        </w:rPr>
+      </w:pPr>
+    </w:p>
+    <w:p>
+      <w:pPr>
+        <w:pStyle w:val="a5"/>
+        <w:numPr>
+          <w:ilvl w:val="0"/>
+          <w:numId w:val="2"/>
+        </w:numPr>
+        <w:tabs>
+          <w:tab w:val="left" w:pos="1827"/>
+        </w:tabs>
+      </w:pPr>
+      <w:r>
+        <w:rPr>
+          <w:rFonts w:hint="cs"/>
+          <w:rtl/>
+        </w:rPr>
+        <w:t>הגבלת מספר הקבצים שניתן להוסיף אוטומטית</w:t>
+      </w:r>
+      <w:r>
+        <w:rPr>
+          <w:rFonts w:hint="cs"/>
+          <w:rtl/>
+        </w:rPr>
+        <w:t xml:space="preserve"> לפרויקט</w:t>
+      </w:r>
+      <w:r>
+        <w:rPr>
+          <w:rFonts w:hint="cs"/>
+          <w:rtl/>
+        </w:rPr>
+        <w:t xml:space="preserve"> ל-500, שכן פרויקט בסדר גודל שאנו רוצים לעבוד איתו לא יעבור את מספר זה, והוא מונע הצפה של קובץ השמירות אם במקרה מישהו לא איית נכון את שם התיקייה להתעלם ממנה, </w:t>
+      </w:r>
+      <w:proofErr w:type="spellStart"/>
+      <w:r>
+        <w:rPr>
+          <w:rFonts w:hint="cs"/>
+          <w:rtl/>
+        </w:rPr>
+        <w:t>וכו</w:t>
+      </w:r>
+      <w:proofErr w:type="spellEnd"/>
+      <w:r>
+        <w:rPr>
+          <w:rFonts w:hint="cs"/>
+          <w:rtl/>
+        </w:rPr>
+        <w:t>'.</w:t>
+      </w:r>
+    </w:p>
+    <w:p>
+      <w:pPr>
+        <w:pStyle w:val="a5"/>
+        <w:tabs>
+          <w:tab w:val="left" w:pos="1827"/>
+        </w:tabs>
+        <w:ind w:left="1080"/>
+        <w:rPr>
+          <w:rtl/>
+        </w:rPr>
+      </w:pPr>
+    </w:p>
+    <w:p>
+      <w:pPr>
+        <w:pStyle w:val="a5"/>
+        <w:tabs>
+          <w:tab w:val="left" w:pos="1827"/>
+        </w:tabs>
+        <w:ind w:left="1080"/>
+        <w:rPr>
+          <w:rtl/>
+        </w:rPr>
+      </w:pPr>
+      <w:r>
+        <w:rPr>
+          <w:rFonts w:hint="cs"/>
+          <w:rtl/>
+        </w:rPr>
+        <w:t>כמובן שזו מגבלה שניתן לשנות, אם נחליט להגדיל את הפרויקט</w:t>
+      </w:r>
+    </w:p>
+    <w:p>
+      <w:pPr>
+        <w:tabs>
+          <w:tab w:val="left" w:pos="1827"/>
+        </w:tabs>
+        <w:rPr>
+          <w:rtl/>
+        </w:rPr>
+      </w:pPr>
     </w:p>
     <w:sectPr>
       <w:pgSz w:w="11906" w:h="16838"/>
@@ -1901,7 +3837,7 @@
         <w:rFonts w:ascii="Symbol" w:eastAsiaTheme="minorHAnsi" w:hAnsi="Symbol" w:cstheme="minorBidi" w:hint="default"/>
       </w:rPr>
     </w:lvl>
-    <w:lvl w:ilvl="1" w:tplc="04090003" w:tentative="1">
+    <w:lvl w:ilvl="1" w:tplc="04090003">
       <w:start w:val="1"/>
       <w:numFmt w:val="bullet"/>
       <w:lvlText w:val="o"/>

</xml_diff>

<commit_message>
fix bug relating to fix locking
</commit_message>
<xml_diff>
--- a/Project-Overview.docx
+++ b/Project-Overview.docx
@@ -111,17 +111,8 @@
           <w:sz w:val="24"/>
           <w:szCs w:val="24"/>
         </w:rPr>
-        <w:t xml:space="preserve">Create a report on a server per </w:t>
-      </w:r>
-      <w:proofErr w:type="gramStart"/>
-      <w:r>
-        <w:rPr>
-          <w:sz w:val="24"/>
-          <w:szCs w:val="24"/>
-        </w:rPr>
-        <w:t>project</w:t>
-      </w:r>
-      <w:proofErr w:type="gramEnd"/>
+        <w:t>Create a report on a server per project</w:t>
+      </w:r>
     </w:p>
     <w:p>
       <w:pPr>
@@ -141,17 +132,8 @@
           <w:sz w:val="24"/>
           <w:szCs w:val="24"/>
         </w:rPr>
-        <w:t xml:space="preserve">Each project will have a </w:t>
-      </w:r>
-      <w:proofErr w:type="gramStart"/>
-      <w:r>
-        <w:rPr>
-          <w:sz w:val="24"/>
-          <w:szCs w:val="24"/>
-        </w:rPr>
-        <w:t>report</w:t>
-      </w:r>
-      <w:proofErr w:type="gramEnd"/>
+        <w:t>Each project will have a report</w:t>
+      </w:r>
     </w:p>
     <w:p>
       <w:pPr>
@@ -171,17 +153,8 @@
           <w:sz w:val="24"/>
           <w:szCs w:val="24"/>
         </w:rPr>
-        <w:t xml:space="preserve">Each report will show for each case what to </w:t>
-      </w:r>
-      <w:proofErr w:type="gramStart"/>
-      <w:r>
-        <w:rPr>
-          <w:sz w:val="24"/>
-          <w:szCs w:val="24"/>
-        </w:rPr>
-        <w:t>fix</w:t>
-      </w:r>
-      <w:proofErr w:type="gramEnd"/>
+        <w:t>Each report will show for each case what to fix</w:t>
+      </w:r>
     </w:p>
     <w:p>
       <w:pPr>
@@ -250,32 +223,7 @@
           <w:sz w:val="24"/>
           <w:szCs w:val="24"/>
         </w:rPr>
-        <w:t xml:space="preserve">Use </w:t>
-      </w:r>
-      <w:proofErr w:type="spellStart"/>
-      <w:proofErr w:type="gramStart"/>
-      <w:r>
-        <w:rPr>
-          <w:sz w:val="24"/>
-          <w:szCs w:val="24"/>
-        </w:rPr>
-        <w:t>Streamlit</w:t>
-      </w:r>
-      <w:proofErr w:type="spellEnd"/>
-      <w:r>
-        <w:rPr>
-          <w:sz w:val="24"/>
-          <w:szCs w:val="24"/>
-        </w:rPr>
-        <w:t xml:space="preserve">  (</w:t>
-      </w:r>
-      <w:proofErr w:type="gramEnd"/>
-      <w:r>
-        <w:rPr>
-          <w:sz w:val="24"/>
-          <w:szCs w:val="24"/>
-        </w:rPr>
-        <w:t>or NodeJS or CSS)</w:t>
+        <w:t>Use Streamlit  (or NodeJS or CSS)</w:t>
       </w:r>
     </w:p>
     <w:p>
@@ -613,7 +561,6 @@
                                       <w:szCs w:val="18"/>
                                     </w:rPr>
                                   </w:pPr>
-                                  <w:proofErr w:type="gramStart"/>
                                   <w:r>
                                     <w:rPr>
                                       <w:sz w:val="16"/>
@@ -626,15 +573,7 @@
                                       <w:sz w:val="16"/>
                                       <w:szCs w:val="16"/>
                                     </w:rPr>
-                                    <w:t xml:space="preserve"> bug</w:t>
-                                  </w:r>
-                                  <w:proofErr w:type="gramEnd"/>
-                                  <w:r>
-                                    <w:rPr>
-                                      <w:sz w:val="16"/>
-                                      <w:szCs w:val="16"/>
-                                    </w:rPr>
-                                    <w:t xml:space="preserve"> + Code</w:t>
+                                    <w:t xml:space="preserve"> bug + Code</w:t>
                                   </w:r>
                                 </w:p>
                               </w:tc>
@@ -951,7 +890,6 @@
                                 <w:szCs w:val="18"/>
                               </w:rPr>
                             </w:pPr>
-                            <w:proofErr w:type="gramStart"/>
                             <w:r>
                               <w:rPr>
                                 <w:sz w:val="16"/>
@@ -964,15 +902,7 @@
                                 <w:sz w:val="16"/>
                                 <w:szCs w:val="16"/>
                               </w:rPr>
-                              <w:t xml:space="preserve"> bug</w:t>
-                            </w:r>
-                            <w:proofErr w:type="gramEnd"/>
-                            <w:r>
-                              <w:rPr>
-                                <w:sz w:val="16"/>
-                                <w:szCs w:val="16"/>
-                              </w:rPr>
-                              <w:t xml:space="preserve"> + Code</w:t>
+                              <w:t xml:space="preserve"> bug + Code</w:t>
                             </w:r>
                           </w:p>
                         </w:tc>
@@ -1338,17 +1268,8 @@
           <w:sz w:val="24"/>
           <w:szCs w:val="24"/>
         </w:rPr>
-        <w:t xml:space="preserve">Bandit &amp; </w:t>
-      </w:r>
-      <w:proofErr w:type="spellStart"/>
-      <w:r>
-        <w:rPr>
-          <w:sz w:val="24"/>
-          <w:szCs w:val="24"/>
-        </w:rPr>
-        <w:t>Pylint</w:t>
-      </w:r>
-      <w:proofErr w:type="spellEnd"/>
+        <w:t>Bandit &amp; Pylint</w:t>
+      </w:r>
       <w:r>
         <w:rPr>
           <w:rFonts w:hint="cs"/>
@@ -1380,7 +1301,6 @@
         </w:rPr>
         <w:t xml:space="preserve">כל כלי לניתוח סטטי יממש את הממשק </w:t>
       </w:r>
-      <w:proofErr w:type="spellStart"/>
       <w:r>
         <w:rPr>
           <w:sz w:val="24"/>
@@ -1388,7 +1308,6 @@
         </w:rPr>
         <w:t>interface.StaticCodeAnylazer</w:t>
       </w:r>
-      <w:proofErr w:type="spellEnd"/>
       <w:r>
         <w:rPr>
           <w:rFonts w:hint="cs"/>
@@ -1458,32 +1377,9 @@
         </w:tabs>
         <w:bidi w:val="0"/>
       </w:pPr>
-      <w:proofErr w:type="spellStart"/>
-      <w:r>
-        <w:t>Scan_file</w:t>
-      </w:r>
-      <w:proofErr w:type="spellEnd"/>
-      <w:r>
-        <w:t xml:space="preserve">, </w:t>
-      </w:r>
-      <w:proofErr w:type="spellStart"/>
-      <w:r>
-        <w:t>get_name</w:t>
-      </w:r>
-      <w:proofErr w:type="spellEnd"/>
-      <w:r>
-        <w:t xml:space="preserve">, </w:t>
-      </w:r>
-      <w:proofErr w:type="spellStart"/>
-      <w:r>
-        <w:t>split_</w:t>
-      </w:r>
-      <w:proofErr w:type="gramStart"/>
-      <w:r>
-        <w:t>output</w:t>
-      </w:r>
-      <w:proofErr w:type="spellEnd"/>
-      <w:proofErr w:type="gramEnd"/>
+      <w:r>
+        <w:t>Scan_file, get_name, split_output</w:t>
+      </w:r>
     </w:p>
     <w:p>
       <w:pPr>
@@ -1606,7 +1502,6 @@
         </w:rPr>
         <w:t xml:space="preserve"> (</w:t>
       </w:r>
-      <w:proofErr w:type="spellStart"/>
       <w:r>
         <w:rPr>
           <w:sz w:val="24"/>
@@ -1614,7 +1509,6 @@
         </w:rPr>
         <w:t>chat.gpt</w:t>
       </w:r>
-      <w:proofErr w:type="spellEnd"/>
       <w:r>
         <w:rPr>
           <w:rFonts w:hint="cs"/>
@@ -1681,25 +1575,8 @@
           <w:sz w:val="24"/>
           <w:szCs w:val="24"/>
         </w:rPr>
-        <w:t>./LLM/</w:t>
-      </w:r>
-      <w:proofErr w:type="spellStart"/>
-      <w:r>
-        <w:rPr>
-          <w:sz w:val="24"/>
-          <w:szCs w:val="24"/>
-        </w:rPr>
-        <w:t>Project_name</w:t>
-      </w:r>
-      <w:proofErr w:type="spellEnd"/>
-      <w:r>
-        <w:rPr>
-          <w:sz w:val="24"/>
-          <w:szCs w:val="24"/>
-        </w:rPr>
-        <w:t>/</w:t>
-      </w:r>
-      <w:proofErr w:type="spellStart"/>
+        <w:t>./LLM/Project_name/</w:t>
+      </w:r>
       <w:r>
         <w:rPr>
           <w:sz w:val="24"/>
@@ -1707,7 +1584,6 @@
         </w:rPr>
         <w:t>Tool_name</w:t>
       </w:r>
-      <w:proofErr w:type="spellEnd"/>
       <w:r>
         <w:rPr>
           <w:rFonts w:hint="cs"/>
@@ -1995,17 +1871,8 @@
           <w:sz w:val="24"/>
           <w:szCs w:val="24"/>
         </w:rPr>
-        <w:t>.</w:t>
-      </w:r>
-      <w:proofErr w:type="spellStart"/>
-      <w:r>
-        <w:rPr>
-          <w:sz w:val="24"/>
-          <w:szCs w:val="24"/>
-        </w:rPr>
-        <w:t>py</w:t>
-      </w:r>
-      <w:proofErr w:type="spellEnd"/>
+        <w:t>.py</w:t>
+      </w:r>
       <w:r>
         <w:rPr>
           <w:rFonts w:hint="cs"/>
@@ -2401,11 +2268,9 @@
         </w:rPr>
         <w:t>ראינו שימוש ב</w:t>
       </w:r>
-      <w:proofErr w:type="spellStart"/>
       <w:r>
         <w:t>sql</w:t>
       </w:r>
-      <w:proofErr w:type="spellEnd"/>
       <w:r>
         <w:rPr>
           <w:rFonts w:hint="cs"/>
@@ -2668,23 +2533,7 @@
           <w:rFonts w:hint="cs"/>
           <w:rtl/>
         </w:rPr>
-        <w:t xml:space="preserve">, </w:t>
-      </w:r>
-      <w:proofErr w:type="spellStart"/>
-      <w:r>
-        <w:rPr>
-          <w:rFonts w:hint="cs"/>
-          <w:rtl/>
-        </w:rPr>
-        <w:t>הסריקת</w:t>
-      </w:r>
-      <w:proofErr w:type="spellEnd"/>
-      <w:r>
-        <w:rPr>
-          <w:rFonts w:hint="cs"/>
-          <w:rtl/>
-        </w:rPr>
-        <w:t xml:space="preserve"> תישמר בקובץ:</w:t>
+        <w:t>, הסריקת תישמר בקובץ:</w:t>
       </w:r>
     </w:p>
     <w:p>
@@ -2721,11 +2570,9 @@
         </w:rPr>
         <w:t>(</w:t>
       </w:r>
-      <w:proofErr w:type="spellStart"/>
       <w:r>
         <w:t>chat.get_normalized_path</w:t>
       </w:r>
-      <w:proofErr w:type="spellEnd"/>
       <w:r>
         <w:rPr>
           <w:rFonts w:hint="cs"/>
@@ -2774,11 +2621,9 @@
         </w:rPr>
         <w:t xml:space="preserve"> ואת התיקונים של </w:t>
       </w:r>
-      <w:proofErr w:type="spellStart"/>
       <w:r>
         <w:t>chatgpt</w:t>
       </w:r>
-      <w:proofErr w:type="spellEnd"/>
       <w:r>
         <w:rPr>
           <w:rFonts w:hint="cs"/>
@@ -2959,29 +2804,8 @@
         </w:rPr>
         <w:t xml:space="preserve">דרושות: </w:t>
       </w:r>
-      <w:proofErr w:type="spellStart"/>
-      <w:r>
-        <w:t>get_name</w:t>
-      </w:r>
-      <w:proofErr w:type="spellEnd"/>
-      <w:r>
-        <w:t xml:space="preserve">(), </w:t>
-      </w:r>
-      <w:proofErr w:type="spellStart"/>
-      <w:r>
-        <w:t>scan_file</w:t>
-      </w:r>
-      <w:proofErr w:type="spellEnd"/>
-      <w:r>
-        <w:t xml:space="preserve">(), </w:t>
-      </w:r>
-      <w:proofErr w:type="spellStart"/>
-      <w:r>
-        <w:t>split_output</w:t>
-      </w:r>
-      <w:proofErr w:type="spellEnd"/>
-      <w:r>
-        <w:t>()</w:t>
+      <w:r>
+        <w:t>get_name(), scan_file(), split_output()</w:t>
       </w:r>
       <w:r>
         <w:rPr>
@@ -3031,7 +2855,6 @@
         </w:rPr>
         <w:t xml:space="preserve"> והוספת תיקייה לשמירת הסריקות במערך </w:t>
       </w:r>
-      <w:proofErr w:type="spellStart"/>
       <w:r>
         <w:rPr>
           <w:rFonts w:hint="cs"/>
@@ -3041,7 +2864,6 @@
       <w:r>
         <w:t>ut_paths</w:t>
       </w:r>
-      <w:proofErr w:type="spellEnd"/>
       <w:r>
         <w:rPr>
           <w:rFonts w:hint="cs"/>
@@ -3103,37 +2925,162 @@
         <w:t xml:space="preserve">כאשר יוצרים \ עורכים פרויקט, לפעמים ישנן תיקיות כמו </w:t>
       </w:r>
       <w:r>
+        <w:t>/venv</w:t>
+      </w:r>
+      <w:r>
+        <w:rPr>
+          <w:rFonts w:hint="cs"/>
+          <w:rtl/>
+        </w:rPr>
+        <w:t xml:space="preserve"> או קבצים בשם </w:t>
+      </w:r>
+      <w:r>
+        <w:t>__pycache__</w:t>
+      </w:r>
+      <w:r>
+        <w:rPr>
+          <w:rFonts w:hint="cs"/>
+          <w:rtl/>
+        </w:rPr>
+        <w:t xml:space="preserve"> שאנו לא מעוניינים לסרוק, והם מציפים לנו את הפרויקט.</w:t>
+      </w:r>
+    </w:p>
+    <w:p>
+      <w:pPr>
+        <w:tabs>
+          <w:tab w:val="left" w:pos="1827"/>
+        </w:tabs>
+        <w:ind w:left="720"/>
+        <w:rPr>
+          <w:rtl/>
+        </w:rPr>
+      </w:pPr>
+      <w:r>
+        <w:rPr>
+          <w:rFonts w:hint="cs"/>
+          <w:rtl/>
+        </w:rPr>
+        <w:t xml:space="preserve">לכן, הוספנו דרך להכניס </w:t>
+      </w:r>
+      <w:r>
+        <w:rPr>
+          <w:rFonts w:hint="cs"/>
+          <w:rtl/>
+        </w:rPr>
+        <w:t>התעלמות מקבצים אלו כאשר מוסיפים קבצים אוטומטית לפרויקט.</w:t>
+      </w:r>
+    </w:p>
+    <w:p>
+      <w:pPr>
+        <w:tabs>
+          <w:tab w:val="left" w:pos="1827"/>
+        </w:tabs>
+        <w:ind w:left="720"/>
+        <w:rPr>
+          <w:rtl/>
+        </w:rPr>
+      </w:pPr>
+      <w:r>
+        <w:rPr>
+          <w:rFonts w:hint="cs"/>
+          <w:rtl/>
+        </w:rPr>
+        <w:t xml:space="preserve">כניסות אשר מתחילות עם </w:t>
+      </w:r>
+      <w:r>
         <w:t>/</w:t>
       </w:r>
-      <w:proofErr w:type="spellStart"/>
-      <w:r>
-        <w:t>venv</w:t>
-      </w:r>
-      <w:proofErr w:type="spellEnd"/>
-      <w:r>
-        <w:rPr>
-          <w:rFonts w:hint="cs"/>
-          <w:rtl/>
-        </w:rPr>
-        <w:t xml:space="preserve"> או קבצים בשם </w:t>
-      </w:r>
-      <w:r>
-        <w:t>__</w:t>
-      </w:r>
-      <w:proofErr w:type="spellStart"/>
+      <w:r>
+        <w:rPr>
+          <w:rFonts w:hint="cs"/>
+          <w:rtl/>
+        </w:rPr>
+        <w:t xml:space="preserve">, למשל </w:t>
+      </w:r>
+      <w:r>
+        <w:t>/venv</w:t>
+      </w:r>
+      <w:r>
+        <w:rPr>
+          <w:rFonts w:hint="cs"/>
+          <w:rtl/>
+        </w:rPr>
+        <w:t xml:space="preserve"> או </w:t>
+      </w:r>
+      <w:r>
+        <w:t>/venv/lib</w:t>
+      </w:r>
+      <w:r>
+        <w:rPr>
+          <w:rFonts w:hint="cs"/>
+          <w:rtl/>
+        </w:rPr>
+        <w:t xml:space="preserve"> ימנעו מכל הקבצים הנמצאים בתיקייה </w:t>
+      </w:r>
+      <w:r>
+        <w:t>/&lt;main_project_directory&gt;/venv/lib</w:t>
+      </w:r>
+      <w:r>
+        <w:rPr>
+          <w:rFonts w:hint="cs"/>
+          <w:rtl/>
+        </w:rPr>
+        <w:t xml:space="preserve"> להיכנס לפרויקט</w:t>
+      </w:r>
+    </w:p>
+    <w:p>
+      <w:pPr>
+        <w:tabs>
+          <w:tab w:val="left" w:pos="1827"/>
+        </w:tabs>
+        <w:ind w:left="720"/>
+        <w:rPr>
+          <w:rtl/>
+        </w:rPr>
+      </w:pPr>
+      <w:r>
+        <w:rPr>
+          <w:rFonts w:hint="cs"/>
+          <w:rtl/>
+        </w:rPr>
+        <w:t xml:space="preserve">כניסות שלא מתחילות עם </w:t>
+      </w:r>
+      <w:r>
+        <w:t>/</w:t>
+      </w:r>
+      <w:r>
+        <w:rPr>
+          <w:rFonts w:hint="cs"/>
+          <w:rtl/>
+        </w:rPr>
+        <w:t xml:space="preserve">, למשל </w:t>
+      </w:r>
       <w:r>
         <w:t>pycache</w:t>
       </w:r>
-      <w:proofErr w:type="spellEnd"/>
-      <w:r>
-        <w:t>__</w:t>
-      </w:r>
-      <w:r>
-        <w:rPr>
-          <w:rFonts w:hint="cs"/>
-          <w:rtl/>
-        </w:rPr>
-        <w:t xml:space="preserve"> שאנו לא מעוניינים לסרוק, והם מציפים לנו את הפרויקט.</w:t>
+      <w:r>
+        <w:rPr>
+          <w:rFonts w:hint="cs"/>
+          <w:rtl/>
+        </w:rPr>
+        <w:t xml:space="preserve">, ימנעו מכל קובץ אשר המסלול אליו מכיל </w:t>
+      </w:r>
+      <w:r>
+        <w:t>pycache</w:t>
+      </w:r>
+      <w:r>
+        <w:rPr>
+          <w:rFonts w:hint="cs"/>
+          <w:rtl/>
+        </w:rPr>
+        <w:t xml:space="preserve"> להיכנס לפרויקט</w:t>
+      </w:r>
+      <w:r>
+        <w:rPr>
+          <w:rFonts w:hint="cs"/>
+          <w:rtl/>
+        </w:rPr>
+        <w:t>.</w:t>
       </w:r>
     </w:p>
     <w:p>
@@ -3151,51 +3098,11 @@
           <w:rFonts w:hint="cs"/>
           <w:rtl/>
         </w:rPr>
-        <w:t xml:space="preserve">לכן, הוספנו דרך להכניס </w:t>
-      </w:r>
-      <w:r>
-        <w:rPr>
-          <w:rFonts w:hint="cs"/>
-          <w:rtl/>
-        </w:rPr>
-        <w:t>התעלמות מקבצים אלו כאשר מוסיפים קבצים אוטומטית לפרויקט.</w:t>
-      </w:r>
-    </w:p>
-    <w:p>
-      <w:pPr>
-        <w:tabs>
-          <w:tab w:val="left" w:pos="1827"/>
-        </w:tabs>
-        <w:ind w:left="720"/>
-        <w:rPr>
-          <w:rtl/>
-        </w:rPr>
-      </w:pPr>
-      <w:r>
-        <w:rPr>
-          <w:rFonts w:hint="cs"/>
-          <w:rtl/>
-        </w:rPr>
-        <w:t xml:space="preserve">כניסות אשר מתחילות עם </w:t>
-      </w:r>
-      <w:r>
-        <w:t>/</w:t>
-      </w:r>
-      <w:r>
-        <w:rPr>
-          <w:rFonts w:hint="cs"/>
-          <w:rtl/>
-        </w:rPr>
-        <w:t xml:space="preserve">, למשל </w:t>
-      </w:r>
-      <w:r>
-        <w:t>/</w:t>
-      </w:r>
-      <w:proofErr w:type="spellStart"/>
-      <w:r>
-        <w:t>venv</w:t>
-      </w:r>
-      <w:proofErr w:type="spellEnd"/>
+        <w:t xml:space="preserve">למשל, </w:t>
+      </w:r>
+      <w:r>
+        <w:t>/&lt;main_project_directory&gt;/pycache/lib</w:t>
+      </w:r>
       <w:r>
         <w:rPr>
           <w:rFonts w:hint="cs"/>
@@ -3204,144 +3111,7 @@
         <w:t xml:space="preserve"> או </w:t>
       </w:r>
       <w:r>
-        <w:t>/</w:t>
-      </w:r>
-      <w:proofErr w:type="spellStart"/>
-      <w:r>
-        <w:t>venv</w:t>
-      </w:r>
-      <w:proofErr w:type="spellEnd"/>
-      <w:r>
-        <w:t>/lib</w:t>
-      </w:r>
-      <w:r>
-        <w:rPr>
-          <w:rFonts w:hint="cs"/>
-          <w:rtl/>
-        </w:rPr>
-        <w:t xml:space="preserve"> ימנעו מכל הקבצים הנמצאים בתיקייה </w:t>
-      </w:r>
-      <w:r>
-        <w:t>/&lt;</w:t>
-      </w:r>
-      <w:proofErr w:type="spellStart"/>
-      <w:r>
-        <w:t>main_project_directory</w:t>
-      </w:r>
-      <w:proofErr w:type="spellEnd"/>
-      <w:r>
-        <w:t>&gt;/</w:t>
-      </w:r>
-      <w:proofErr w:type="spellStart"/>
-      <w:r>
-        <w:t>venv</w:t>
-      </w:r>
-      <w:proofErr w:type="spellEnd"/>
-      <w:r>
-        <w:t>/lib</w:t>
-      </w:r>
-      <w:r>
-        <w:rPr>
-          <w:rFonts w:hint="cs"/>
-          <w:rtl/>
-        </w:rPr>
-        <w:t xml:space="preserve"> להיכנס לפרויקט</w:t>
-      </w:r>
-    </w:p>
-    <w:p>
-      <w:pPr>
-        <w:tabs>
-          <w:tab w:val="left" w:pos="1827"/>
-        </w:tabs>
-        <w:ind w:left="720"/>
-        <w:rPr>
-          <w:rtl/>
-        </w:rPr>
-      </w:pPr>
-      <w:r>
-        <w:rPr>
-          <w:rFonts w:hint="cs"/>
-          <w:rtl/>
-        </w:rPr>
-        <w:t xml:space="preserve">כניסות שלא מתחילות עם </w:t>
-      </w:r>
-      <w:r>
-        <w:t>/</w:t>
-      </w:r>
-      <w:r>
-        <w:rPr>
-          <w:rFonts w:hint="cs"/>
-          <w:rtl/>
-        </w:rPr>
-        <w:t xml:space="preserve">, למשל </w:t>
-      </w:r>
-      <w:proofErr w:type="spellStart"/>
-      <w:r>
-        <w:t>pycache</w:t>
-      </w:r>
-      <w:proofErr w:type="spellEnd"/>
-      <w:r>
-        <w:rPr>
-          <w:rFonts w:hint="cs"/>
-          <w:rtl/>
-        </w:rPr>
-        <w:t xml:space="preserve">, ימנעו מכל קובץ אשר המסלול אליו מכיל </w:t>
-      </w:r>
-      <w:proofErr w:type="spellStart"/>
-      <w:r>
-        <w:t>pycache</w:t>
-      </w:r>
-      <w:proofErr w:type="spellEnd"/>
-      <w:r>
-        <w:rPr>
-          <w:rFonts w:hint="cs"/>
-          <w:rtl/>
-        </w:rPr>
-        <w:t xml:space="preserve"> להיכנס לפרויקט</w:t>
-      </w:r>
-      <w:r>
-        <w:rPr>
-          <w:rFonts w:hint="cs"/>
-          <w:rtl/>
-        </w:rPr>
-        <w:t>.</w:t>
-      </w:r>
-    </w:p>
-    <w:p>
-      <w:pPr>
-        <w:tabs>
-          <w:tab w:val="left" w:pos="1827"/>
-        </w:tabs>
-        <w:ind w:left="720"/>
-        <w:rPr>
-          <w:rtl/>
-        </w:rPr>
-      </w:pPr>
-      <w:r>
-        <w:rPr>
-          <w:rFonts w:hint="cs"/>
-          <w:rtl/>
-        </w:rPr>
-        <w:t xml:space="preserve">למשל, </w:t>
-      </w:r>
-      <w:r>
-        <w:t>/&lt;</w:t>
-      </w:r>
-      <w:proofErr w:type="spellStart"/>
-      <w:r>
-        <w:t>main_project_directory</w:t>
-      </w:r>
-      <w:proofErr w:type="spellEnd"/>
-      <w:r>
-        <w:t>&gt;/</w:t>
-      </w:r>
-      <w:proofErr w:type="spellStart"/>
-      <w:r>
-        <w:t>pycache</w:t>
-      </w:r>
-      <w:proofErr w:type="spellEnd"/>
-      <w:r>
-        <w:t>/lib</w:t>
+        <w:t>/&lt;main_project_directory&gt;/__pycache__</w:t>
       </w:r>
       <w:r>
         <w:rPr>
@@ -3351,57 +3121,7 @@
         <w:t xml:space="preserve"> או </w:t>
       </w:r>
       <w:r>
-        <w:t>/&lt;</w:t>
-      </w:r>
-      <w:proofErr w:type="spellStart"/>
-      <w:r>
-        <w:t>main_project_directory</w:t>
-      </w:r>
-      <w:proofErr w:type="spellEnd"/>
-      <w:r>
-        <w:t>&gt;/__</w:t>
-      </w:r>
-      <w:proofErr w:type="spellStart"/>
-      <w:r>
-        <w:t>pycache</w:t>
-      </w:r>
-      <w:proofErr w:type="spellEnd"/>
-      <w:r>
-        <w:t>__</w:t>
-      </w:r>
-      <w:r>
-        <w:rPr>
-          <w:rFonts w:hint="cs"/>
-          <w:rtl/>
-        </w:rPr>
-        <w:t xml:space="preserve"> או </w:t>
-      </w:r>
-      <w:r>
-        <w:t>/&lt;</w:t>
-      </w:r>
-      <w:proofErr w:type="spellStart"/>
-      <w:r>
-        <w:t>main_project_directory</w:t>
-      </w:r>
-      <w:proofErr w:type="spellEnd"/>
-      <w:r>
-        <w:t>&gt;/</w:t>
-      </w:r>
-      <w:proofErr w:type="spellStart"/>
-      <w:r>
-        <w:t>dir</w:t>
-      </w:r>
-      <w:proofErr w:type="spellEnd"/>
-      <w:r>
-        <w:t>/__</w:t>
-      </w:r>
-      <w:proofErr w:type="spellStart"/>
-      <w:r>
-        <w:t>pycache</w:t>
-      </w:r>
-      <w:proofErr w:type="spellEnd"/>
-      <w:r>
-        <w:t>__</w:t>
+        <w:t>/&lt;main_project_directory&gt;/dir/__pycache__</w:t>
       </w:r>
       <w:r>
         <w:rPr>
@@ -3458,23 +3178,7 @@
           <w:rFonts w:hint="cs"/>
           <w:rtl/>
         </w:rPr>
-        <w:t xml:space="preserve"> ל-500, שכן פרויקט בסדר גודל שאנו רוצים לעבוד איתו לא יעבור את מספר זה, והוא מונע הצפה של קובץ השמירות אם במקרה מישהו לא איית נכון את שם התיקייה להתעלם ממנה, </w:t>
-      </w:r>
-      <w:proofErr w:type="spellStart"/>
-      <w:r>
-        <w:rPr>
-          <w:rFonts w:hint="cs"/>
-          <w:rtl/>
-        </w:rPr>
-        <w:t>וכו</w:t>
-      </w:r>
-      <w:proofErr w:type="spellEnd"/>
-      <w:r>
-        <w:rPr>
-          <w:rFonts w:hint="cs"/>
-          <w:rtl/>
-        </w:rPr>
-        <w:t>'.</w:t>
+        <w:t xml:space="preserve"> ל-500, שכן פרויקט בסדר גודל שאנו רוצים לעבוד איתו לא יעבור את מספר זה, והוא מונע הצפה של קובץ השמירות אם במקרה מישהו לא איית נכון את שם התיקייה להתעלם ממנה, וכו'.</w:t>
       </w:r>
     </w:p>
     <w:p>
@@ -3517,6 +3221,58 @@
           <w:rtl/>
         </w:rPr>
       </w:pPr>
+    </w:p>
+    <w:p>
+      <w:pPr>
+        <w:pStyle w:val="a5"/>
+        <w:numPr>
+          <w:ilvl w:val="0"/>
+          <w:numId w:val="2"/>
+        </w:numPr>
+        <w:tabs>
+          <w:tab w:val="left" w:pos="1827"/>
+        </w:tabs>
+      </w:pPr>
+      <w:r>
+        <w:rPr>
+          <w:rFonts w:hint="cs"/>
+          <w:rtl/>
+        </w:rPr>
+        <w:t xml:space="preserve">נוצרה גם בעיה של מחיקת פרויקט ללא מחיקת הסריקות, מה שמוביל לבזבוז מיותר של זיכרון. לכן, הוספנו מספר אפשרויות למחיקת סריקות </w:t>
+      </w:r>
+      <w:r>
+        <w:rPr>
+          <w:rtl/>
+        </w:rPr>
+        <w:t>–</w:t>
+      </w:r>
+      <w:r>
+        <w:rPr>
+          <w:rFonts w:hint="cs"/>
+          <w:rtl/>
+        </w:rPr>
+        <w:t xml:space="preserve"> אחת, בפתיחת הפרויקט,</w:t>
+      </w:r>
+    </w:p>
+    <w:p>
+      <w:pPr>
+        <w:pStyle w:val="a5"/>
+        <w:tabs>
+          <w:tab w:val="left" w:pos="1827"/>
+        </w:tabs>
+        <w:ind w:left="1080"/>
+        <w:rPr>
+          <w:rFonts w:hint="cs"/>
+          <w:rtl/>
+        </w:rPr>
+      </w:pPr>
+      <w:r>
+        <w:rPr>
+          <w:rFonts w:hint="cs"/>
+          <w:rtl/>
+        </w:rPr>
+        <w:t>השניה, במחיקת הפרויקט והשלישית, מחיקת כל הסריקות במסך הבית</w:t>
+      </w:r>
     </w:p>
     <w:sectPr>
       <w:pgSz w:w="11906" w:h="16838"/>

</xml_diff>